<commit_message>
Oragnigrama zuzendu, aktak, aurkezpena
</commit_message>
<xml_diff>
--- a/Mugarriak/Sistemak/1.2/1_2_mugarria_5taldea.docx
+++ b/Mugarriak/Sistemak/1.2/1_2_mugarria_5taldea.docx
@@ -16,7 +16,7 @@
           <w:r>
             <w:rPr>
               <w:noProof/>
-              <w:lang w:val="eu-ES" w:eastAsia="eu-ES"/>
+              <w:lang w:eastAsia="es-ES"/>
             </w:rPr>
             <mc:AlternateContent>
               <mc:Choice Requires="wpg">
@@ -222,7 +222,7 @@
                                 <a:avLst/>
                               </a:prstGeom>
                               <a:blipFill>
-                                <a:blip r:embed="rId6"/>
+                                <a:blip r:embed="rId7"/>
                                 <a:stretch>
                                   <a:fillRect r="-7574"/>
                                 </a:stretch>
@@ -274,7 +274,7 @@
                       <v:path arrowok="t" o:connecttype="custom" o:connectlocs="0,0;7315200,0;7315200,1130373;3620757,733885;0,1092249;0,0" o:connectangles="0,0,0,0,0,0"/>
                     </v:shape>
                     <v:rect id="151. laukizuzena" o:spid="_x0000_s1028" style="position:absolute;width:73152;height:12161;visibility:visible;mso-wrap-style:square;v-text-anchor:middle" o:gfxdata="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" stroked="f" strokeweight="1pt">
-                      <v:fill r:id="rId7" o:title="" recolor="t" rotate="t" type="frame"/>
+                      <v:fill r:id="rId8" o:title="" recolor="t" rotate="t" type="frame"/>
                     </v:rect>
                     <w10:wrap anchorx="page" anchory="page"/>
                   </v:group>
@@ -285,7 +285,7 @@
           <w:r>
             <w:rPr>
               <w:noProof/>
-              <w:lang w:val="eu-ES" w:eastAsia="eu-ES"/>
+              <w:lang w:eastAsia="es-ES"/>
             </w:rPr>
             <mc:AlternateContent>
               <mc:Choice Requires="wps">
@@ -460,6 +460,7 @@
                             <w:dataBinding w:prefixMappings="xmlns:ns0='http://purl.org/dc/elements/1.1/' xmlns:ns1='http://schemas.openxmlformats.org/package/2006/metadata/core-properties' " w:xpath="/ns1:coreProperties[1]/ns0:creator[1]" w:storeItemID="{6C3C8BC8-F283-45AE-878A-BAB7291924A1}"/>
                             <w:text/>
                           </w:sdtPr>
+                          <w:sdtEndPr/>
                           <w:sdtContent>
                             <w:p>
                               <w:pPr>
@@ -505,6 +506,7 @@
                               <w:dataBinding w:prefixMappings="xmlns:ns0='http://schemas.microsoft.com/office/2006/coverPageProps' " w:xpath="/ns0:CoverPageProperties[1]/ns0:CompanyEmail[1]" w:storeItemID="{55AF091B-3C7A-41E3-B477-F2FDAA23CFDA}"/>
                               <w:text/>
                             </w:sdtPr>
+                            <w:sdtEndPr/>
                             <w:sdtContent>
                               <w:r>
                                 <w:rPr>
@@ -528,7 +530,7 @@
           <w:r>
             <w:rPr>
               <w:noProof/>
-              <w:lang w:val="eu-ES" w:eastAsia="eu-ES"/>
+              <w:lang w:eastAsia="es-ES"/>
             </w:rPr>
             <mc:AlternateContent>
               <mc:Choice Requires="wps">
@@ -645,7 +647,7 @@
           <w:r>
             <w:rPr>
               <w:noProof/>
-              <w:lang w:val="eu-ES" w:eastAsia="eu-ES"/>
+              <w:lang w:eastAsia="es-ES"/>
             </w:rPr>
             <mc:AlternateContent>
               <mc:Choice Requires="wps">
@@ -862,6 +864,7 @@
                             <w:dataBinding w:prefixMappings="xmlns:ns0='http://purl.org/dc/elements/1.1/' xmlns:ns1='http://schemas.openxmlformats.org/package/2006/metadata/core-properties' " w:xpath="/ns1:coreProperties[1]/ns0:subject[1]" w:storeItemID="{6C3C8BC8-F283-45AE-878A-BAB7291924A1}"/>
                             <w:text/>
                           </w:sdtPr>
+                          <w:sdtEndPr/>
                           <w:sdtContent>
                             <w:p>
                               <w:pPr>
@@ -922,7 +925,7 @@
       <w:r>
         <w:rPr>
           <w:noProof/>
-          <w:lang w:val="eu-ES" w:eastAsia="eu-ES"/>
+          <w:lang w:eastAsia="es-ES"/>
         </w:rPr>
         <w:drawing>
           <wp:inline distT="0" distB="0" distL="0" distR="0">
@@ -942,7 +945,7 @@
                     </pic:cNvPicPr>
                   </pic:nvPicPr>
                   <pic:blipFill>
-                    <a:blip r:embed="rId8" cstate="print">
+                    <a:blip r:embed="rId9" cstate="print">
                       <a:extLst>
                         <a:ext uri="{28A0092B-C50C-407E-A947-70E740481C1C}">
                           <a14:useLocalDpi xmlns:a14="http://schemas.microsoft.com/office/drawing/2010/main" val="0"/>
@@ -994,7 +997,7 @@
       <w:r>
         <w:rPr>
           <w:noProof/>
-          <w:lang w:val="eu-ES" w:eastAsia="eu-ES"/>
+          <w:lang w:eastAsia="es-ES"/>
         </w:rPr>
         <w:drawing>
           <wp:inline distT="0" distB="0" distL="0" distR="0">
@@ -1014,7 +1017,7 @@
                     </pic:cNvPicPr>
                   </pic:nvPicPr>
                   <pic:blipFill rotWithShape="1">
-                    <a:blip r:embed="rId9">
+                    <a:blip r:embed="rId10">
                       <a:extLst>
                         <a:ext uri="{28A0092B-C50C-407E-A947-70E740481C1C}">
                           <a14:useLocalDpi xmlns:a14="http://schemas.microsoft.com/office/drawing/2010/main" val="0"/>
@@ -1069,7 +1072,7 @@
       <w:r>
         <w:rPr>
           <w:noProof/>
-          <w:lang w:val="eu-ES" w:eastAsia="eu-ES"/>
+          <w:lang w:eastAsia="es-ES"/>
         </w:rPr>
         <w:drawing>
           <wp:inline distT="0" distB="0" distL="0" distR="0">
@@ -1089,7 +1092,7 @@
                     </pic:cNvPicPr>
                   </pic:nvPicPr>
                   <pic:blipFill rotWithShape="1">
-                    <a:blip r:embed="rId9">
+                    <a:blip r:embed="rId10">
                       <a:extLst>
                         <a:ext uri="{28A0092B-C50C-407E-A947-70E740481C1C}">
                           <a14:useLocalDpi xmlns:a14="http://schemas.microsoft.com/office/drawing/2010/main" val="0"/>
@@ -1126,34 +1129,46 @@
     </w:p>
     <w:p>
       <w:pPr>
-        <w:rPr>
-          <w:noProof/>
-          <w:lang w:val="eu-ES" w:eastAsia="eu-ES"/>
-        </w:rPr>
-      </w:pPr>
-    </w:p>
-    <w:p>
-      <w:pPr>
-        <w:jc w:val="both"/>
-      </w:pPr>
-    </w:p>
-    <w:p>
-      <w:pPr>
         <w:spacing w:after="0" w:line="240" w:lineRule="auto"/>
         <w:jc w:val="both"/>
         <w:rPr>
+          <w:rFonts w:ascii="Arial" w:eastAsia="Times New Roman" w:hAnsi="Arial" w:cs="Arial"/>
+          <w:color w:val="000000"/>
+          <w:lang w:val="eu-ES" w:eastAsia="eu-ES"/>
+        </w:rPr>
+      </w:pPr>
+    </w:p>
+    <w:p>
+      <w:pPr>
+        <w:spacing w:after="0" w:line="240" w:lineRule="auto"/>
+        <w:jc w:val="both"/>
+        <w:rPr>
+          <w:rFonts w:ascii="Arial" w:eastAsia="Times New Roman" w:hAnsi="Arial" w:cs="Arial"/>
+          <w:color w:val="000000"/>
+          <w:lang w:val="eu-ES" w:eastAsia="eu-ES"/>
+        </w:rPr>
+      </w:pPr>
+    </w:p>
+    <w:p>
+      <w:pPr>
+        <w:spacing w:after="0" w:line="240" w:lineRule="auto"/>
+        <w:jc w:val="both"/>
+        <w:rPr>
           <w:rFonts w:ascii="Times New Roman" w:eastAsia="Times New Roman" w:hAnsi="Times New Roman" w:cs="Times New Roman"/>
-          <w:sz w:val="24"/>
-          <w:szCs w:val="24"/>
-          <w:lang w:val="eu-ES" w:eastAsia="eu-ES"/>
-        </w:rPr>
-      </w:pPr>
-      <w:r>
-        <w:rPr>
-          <w:rFonts w:ascii="Arial" w:eastAsia="Times New Roman" w:hAnsi="Arial" w:cs="Arial"/>
-          <w:color w:val="000000"/>
-          <w:lang w:val="eu-ES" w:eastAsia="eu-ES"/>
-        </w:rPr>
+          <w:sz w:val="21"/>
+          <w:szCs w:val="21"/>
+          <w:lang w:val="eu-ES" w:eastAsia="eu-ES"/>
+        </w:rPr>
+      </w:pPr>
+      <w:r>
+        <w:rPr>
+          <w:rFonts w:ascii="Arial" w:eastAsia="Times New Roman" w:hAnsi="Arial" w:cs="Arial"/>
+          <w:color w:val="000000"/>
+          <w:sz w:val="21"/>
+          <w:szCs w:val="21"/>
+          <w:lang w:val="eu-ES" w:eastAsia="eu-ES"/>
+        </w:rPr>
+        <w:lastRenderedPageBreak/>
         <w:t>Enpresaren organigrama modu honetan antolatzea erabaki da:</w:t>
       </w:r>
     </w:p>
@@ -1163,49 +1178,42 @@
         <w:jc w:val="both"/>
         <w:rPr>
           <w:rFonts w:ascii="Times New Roman" w:eastAsia="Times New Roman" w:hAnsi="Times New Roman" w:cs="Times New Roman"/>
-          <w:sz w:val="24"/>
-          <w:szCs w:val="24"/>
+          <w:sz w:val="21"/>
+          <w:szCs w:val="21"/>
           <w:lang w:val="eu-ES" w:eastAsia="eu-ES"/>
         </w:rPr>
       </w:pPr>
       <w:r>
         <w:rPr>
           <w:rFonts w:ascii="Times New Roman" w:eastAsia="Times New Roman" w:hAnsi="Times New Roman" w:cs="Times New Roman"/>
-          <w:sz w:val="24"/>
-          <w:szCs w:val="24"/>
+          <w:sz w:val="21"/>
+          <w:szCs w:val="21"/>
           <w:lang w:val="eu-ES" w:eastAsia="eu-ES"/>
         </w:rPr>
         <w:br/>
       </w:r>
-      <w:r>
-        <w:rPr>
-          <w:rFonts w:ascii="Times New Roman" w:eastAsia="Times New Roman" w:hAnsi="Times New Roman" w:cs="Times New Roman"/>
-          <w:sz w:val="24"/>
-          <w:szCs w:val="24"/>
-          <w:lang w:val="eu-ES" w:eastAsia="eu-ES"/>
-        </w:rPr>
-        <w:br/>
-      </w:r>
-    </w:p>
-    <w:p>
-      <w:pPr>
+    </w:p>
+    <w:p>
+      <w:pPr>
+        <w:pStyle w:val="Zerrenda-paragrafoa"/>
         <w:numPr>
           <w:ilvl w:val="0"/>
-          <w:numId w:val="1"/>
+          <w:numId w:val="31"/>
         </w:numPr>
         <w:spacing w:after="0" w:line="240" w:lineRule="auto"/>
         <w:jc w:val="both"/>
-        <w:textAlignment w:val="baseline"/>
-        <w:rPr>
-          <w:rFonts w:ascii="Arial" w:eastAsia="Times New Roman" w:hAnsi="Arial" w:cs="Arial"/>
-          <w:color w:val="000000"/>
-          <w:lang w:val="eu-ES" w:eastAsia="eu-ES"/>
-        </w:rPr>
-      </w:pPr>
-      <w:r>
-        <w:rPr>
-          <w:rFonts w:ascii="Arial" w:eastAsia="Times New Roman" w:hAnsi="Arial" w:cs="Arial"/>
-          <w:color w:val="000000"/>
+        <w:rPr>
+          <w:rFonts w:ascii="Arial" w:eastAsia="Times New Roman" w:hAnsi="Arial" w:cs="Arial"/>
+          <w:sz w:val="21"/>
+          <w:szCs w:val="21"/>
+          <w:lang w:val="eu-ES" w:eastAsia="eu-ES"/>
+        </w:rPr>
+      </w:pPr>
+      <w:r>
+        <w:rPr>
+          <w:rFonts w:ascii="Arial" w:eastAsia="Times New Roman" w:hAnsi="Arial" w:cs="Arial"/>
+          <w:sz w:val="21"/>
+          <w:szCs w:val="21"/>
           <w:lang w:val="eu-ES" w:eastAsia="eu-ES"/>
         </w:rPr>
         <w:t>Nagusia</w:t>
@@ -1213,57 +1221,120 @@
     </w:p>
     <w:p>
       <w:pPr>
-        <w:spacing w:after="0" w:line="240" w:lineRule="auto"/>
-        <w:jc w:val="both"/>
-        <w:rPr>
-          <w:rFonts w:ascii="Times New Roman" w:eastAsia="Times New Roman" w:hAnsi="Times New Roman" w:cs="Times New Roman"/>
-          <w:sz w:val="24"/>
-          <w:szCs w:val="24"/>
-          <w:lang w:val="eu-ES" w:eastAsia="eu-ES"/>
-        </w:rPr>
-      </w:pPr>
-    </w:p>
-    <w:p>
-      <w:pPr>
-        <w:spacing w:after="0" w:line="240" w:lineRule="auto"/>
-        <w:ind w:left="720"/>
-        <w:jc w:val="both"/>
-        <w:rPr>
-          <w:rFonts w:ascii="Times New Roman" w:eastAsia="Times New Roman" w:hAnsi="Times New Roman" w:cs="Times New Roman"/>
-          <w:sz w:val="24"/>
-          <w:szCs w:val="24"/>
-          <w:lang w:val="eu-ES" w:eastAsia="eu-ES"/>
-        </w:rPr>
-      </w:pPr>
-      <w:r>
-        <w:rPr>
-          <w:rFonts w:ascii="Arial" w:eastAsia="Times New Roman" w:hAnsi="Arial" w:cs="Arial"/>
-          <w:color w:val="000000"/>
-          <w:lang w:val="eu-ES" w:eastAsia="eu-ES"/>
-        </w:rPr>
-        <w:tab/>
-        <w:t>Erabakiak hartzeaz eta negozioaren ongizateaz arduratuko da.</w:t>
-      </w:r>
-    </w:p>
-    <w:p>
-      <w:pPr>
+        <w:pStyle w:val="Zerrenda-paragrafoa"/>
         <w:numPr>
           <w:ilvl w:val="0"/>
-          <w:numId w:val="2"/>
+          <w:numId w:val="33"/>
         </w:numPr>
         <w:spacing w:after="0" w:line="240" w:lineRule="auto"/>
         <w:jc w:val="both"/>
+        <w:rPr>
+          <w:rFonts w:ascii="Arial" w:eastAsia="Times New Roman" w:hAnsi="Arial" w:cs="Arial"/>
+          <w:sz w:val="21"/>
+          <w:szCs w:val="21"/>
+          <w:lang w:val="eu-ES" w:eastAsia="eu-ES"/>
+        </w:rPr>
+      </w:pPr>
+      <w:r>
+        <w:rPr>
+          <w:rFonts w:ascii="Arial" w:eastAsia="Times New Roman" w:hAnsi="Arial" w:cs="Arial"/>
+          <w:sz w:val="21"/>
+          <w:szCs w:val="21"/>
+          <w:lang w:val="eu-ES" w:eastAsia="eu-ES"/>
+        </w:rPr>
+        <w:t>Enpresa aurrera ateratzeko dirua jartzen duena da.</w:t>
+      </w:r>
+    </w:p>
+    <w:p>
+      <w:pPr>
+        <w:pStyle w:val="Zerrenda-paragrafoa"/>
+        <w:numPr>
+          <w:ilvl w:val="0"/>
+          <w:numId w:val="31"/>
+        </w:numPr>
+        <w:spacing w:after="0" w:line="240" w:lineRule="auto"/>
+        <w:jc w:val="both"/>
+        <w:rPr>
+          <w:rFonts w:ascii="Arial" w:eastAsia="Times New Roman" w:hAnsi="Arial" w:cs="Arial"/>
+          <w:sz w:val="21"/>
+          <w:szCs w:val="21"/>
+          <w:lang w:val="eu-ES" w:eastAsia="eu-ES"/>
+        </w:rPr>
+      </w:pPr>
+      <w:r>
+        <w:rPr>
+          <w:rFonts w:ascii="Arial" w:eastAsia="Times New Roman" w:hAnsi="Arial" w:cs="Arial"/>
+          <w:color w:val="000000"/>
+          <w:sz w:val="21"/>
+          <w:szCs w:val="21"/>
+          <w:lang w:val="eu-ES" w:eastAsia="eu-ES"/>
+        </w:rPr>
+        <w:t>Zuzendari nagusia</w:t>
+      </w:r>
+    </w:p>
+    <w:p>
+      <w:pPr>
+        <w:pStyle w:val="Zerrenda-paragrafoa"/>
+        <w:numPr>
+          <w:ilvl w:val="0"/>
+          <w:numId w:val="32"/>
+        </w:numPr>
+        <w:spacing w:after="0" w:line="240" w:lineRule="auto"/>
+        <w:jc w:val="both"/>
+        <w:rPr>
+          <w:rFonts w:ascii="Arial" w:eastAsia="Times New Roman" w:hAnsi="Arial" w:cs="Arial"/>
+          <w:sz w:val="21"/>
+          <w:szCs w:val="21"/>
+          <w:lang w:val="eu-ES" w:eastAsia="eu-ES"/>
+        </w:rPr>
+      </w:pPr>
+      <w:r>
+        <w:rPr>
+          <w:rFonts w:ascii="Arial" w:eastAsia="Times New Roman" w:hAnsi="Arial" w:cs="Arial"/>
+          <w:sz w:val="21"/>
+          <w:szCs w:val="21"/>
+          <w:lang w:val="eu-ES" w:eastAsia="eu-ES"/>
+        </w:rPr>
+        <w:t>Erabakiak hartzeaz eta negozioaren ongizateaz arduratuko da.</w:t>
+      </w:r>
+    </w:p>
+    <w:p>
+      <w:pPr>
+        <w:pStyle w:val="Zerrenda-paragrafoa"/>
+        <w:spacing w:after="0" w:line="240" w:lineRule="auto"/>
+        <w:ind w:left="1776"/>
+        <w:jc w:val="both"/>
+        <w:rPr>
+          <w:rFonts w:ascii="Arial" w:eastAsia="Times New Roman" w:hAnsi="Arial" w:cs="Arial"/>
+          <w:sz w:val="21"/>
+          <w:szCs w:val="21"/>
+          <w:lang w:val="eu-ES" w:eastAsia="eu-ES"/>
+        </w:rPr>
+      </w:pPr>
+    </w:p>
+    <w:p>
+      <w:pPr>
+        <w:numPr>
+          <w:ilvl w:val="0"/>
+          <w:numId w:val="31"/>
+        </w:numPr>
+        <w:spacing w:after="0" w:line="240" w:lineRule="auto"/>
+        <w:jc w:val="both"/>
         <w:textAlignment w:val="baseline"/>
         <w:rPr>
           <w:rFonts w:ascii="Arial" w:eastAsia="Times New Roman" w:hAnsi="Arial" w:cs="Arial"/>
           <w:color w:val="000000"/>
-          <w:lang w:val="eu-ES" w:eastAsia="eu-ES"/>
-        </w:rPr>
-      </w:pPr>
-      <w:r>
-        <w:rPr>
-          <w:rFonts w:ascii="Arial" w:eastAsia="Times New Roman" w:hAnsi="Arial" w:cs="Arial"/>
-          <w:color w:val="000000"/>
+          <w:sz w:val="21"/>
+          <w:szCs w:val="21"/>
+          <w:lang w:val="eu-ES" w:eastAsia="eu-ES"/>
+        </w:rPr>
+      </w:pPr>
+      <w:r>
+        <w:rPr>
+          <w:rFonts w:ascii="Arial" w:eastAsia="Times New Roman" w:hAnsi="Arial" w:cs="Arial"/>
+          <w:color w:val="000000"/>
+          <w:sz w:val="21"/>
+          <w:szCs w:val="21"/>
           <w:lang w:val="eu-ES" w:eastAsia="eu-ES"/>
         </w:rPr>
         <w:t>Produkzioa</w:t>
@@ -1282,13 +1353,17 @@
         <w:rPr>
           <w:rFonts w:ascii="Arial" w:eastAsia="Times New Roman" w:hAnsi="Arial" w:cs="Arial"/>
           <w:color w:val="000000"/>
-          <w:lang w:val="eu-ES" w:eastAsia="eu-ES"/>
-        </w:rPr>
-      </w:pPr>
-      <w:r>
-        <w:rPr>
-          <w:rFonts w:ascii="Arial" w:eastAsia="Times New Roman" w:hAnsi="Arial" w:cs="Arial"/>
-          <w:color w:val="000000"/>
+          <w:sz w:val="21"/>
+          <w:szCs w:val="21"/>
+          <w:lang w:val="eu-ES" w:eastAsia="eu-ES"/>
+        </w:rPr>
+      </w:pPr>
+      <w:r>
+        <w:rPr>
+          <w:rFonts w:ascii="Arial" w:eastAsia="Times New Roman" w:hAnsi="Arial" w:cs="Arial"/>
+          <w:color w:val="000000"/>
+          <w:sz w:val="21"/>
+          <w:szCs w:val="21"/>
           <w:lang w:val="eu-ES" w:eastAsia="eu-ES"/>
         </w:rPr>
         <w:t>Produkzioa  enpresako produktuak egiteaz eta ontziratzeaz arduratzen da. Honetarako bi talde:</w:t>
@@ -1307,24 +1382,32 @@
         <w:rPr>
           <w:rFonts w:ascii="Arial" w:eastAsia="Times New Roman" w:hAnsi="Arial" w:cs="Arial"/>
           <w:color w:val="000000"/>
-          <w:lang w:val="eu-ES" w:eastAsia="eu-ES"/>
-        </w:rPr>
-      </w:pPr>
-      <w:r>
-        <w:rPr>
-          <w:rFonts w:ascii="Arial" w:eastAsia="Times New Roman" w:hAnsi="Arial" w:cs="Arial"/>
-          <w:color w:val="000000"/>
-          <w:lang w:val="eu-ES" w:eastAsia="eu-ES"/>
-        </w:rPr>
-        <w:t>Apikultoreak: Produzitutako ez</w:t>
-      </w:r>
-      <w:r>
-        <w:rPr>
-          <w:rFonts w:ascii="Arial" w:eastAsia="Times New Roman" w:hAnsi="Arial" w:cs="Arial"/>
-          <w:color w:val="000000"/>
-          <w:lang w:val="eu-ES" w:eastAsia="eu-ES"/>
-        </w:rPr>
-        <w:t>tia ontziratzeaz arduratu da.</w:t>
+          <w:sz w:val="21"/>
+          <w:szCs w:val="21"/>
+          <w:lang w:val="eu-ES" w:eastAsia="eu-ES"/>
+        </w:rPr>
+      </w:pPr>
+      <w:proofErr w:type="spellStart"/>
+      <w:r>
+        <w:rPr>
+          <w:rFonts w:ascii="Arial" w:eastAsia="Times New Roman" w:hAnsi="Arial" w:cs="Arial"/>
+          <w:color w:val="000000"/>
+          <w:sz w:val="21"/>
+          <w:szCs w:val="21"/>
+          <w:lang w:val="eu-ES" w:eastAsia="eu-ES"/>
+        </w:rPr>
+        <w:t>Apikultoreak</w:t>
+      </w:r>
+      <w:proofErr w:type="spellEnd"/>
+      <w:r>
+        <w:rPr>
+          <w:rFonts w:ascii="Arial" w:eastAsia="Times New Roman" w:hAnsi="Arial" w:cs="Arial"/>
+          <w:color w:val="000000"/>
+          <w:sz w:val="21"/>
+          <w:szCs w:val="21"/>
+          <w:lang w:val="eu-ES" w:eastAsia="eu-ES"/>
+        </w:rPr>
+        <w:t>: Produzitutako eztia ontziratzeaz arduratu da.</w:t>
       </w:r>
     </w:p>
     <w:p>
@@ -1340,31 +1423,57 @@
         <w:rPr>
           <w:rFonts w:ascii="Arial" w:eastAsia="Times New Roman" w:hAnsi="Arial" w:cs="Arial"/>
           <w:color w:val="000000"/>
-          <w:lang w:val="eu-ES" w:eastAsia="eu-ES"/>
-        </w:rPr>
-      </w:pPr>
-      <w:r>
-        <w:rPr>
-          <w:rFonts w:ascii="Arial" w:eastAsia="Times New Roman" w:hAnsi="Arial" w:cs="Arial"/>
-          <w:color w:val="000000"/>
-          <w:lang w:val="eu-ES" w:eastAsia="eu-ES"/>
-        </w:rPr>
-        <w:t>Erauzketa: Ez</w:t>
-      </w:r>
-      <w:r>
-        <w:rPr>
-          <w:rFonts w:ascii="Arial" w:eastAsia="Times New Roman" w:hAnsi="Arial" w:cs="Arial"/>
-          <w:color w:val="000000"/>
-          <w:lang w:val="eu-ES" w:eastAsia="eu-ES"/>
-        </w:rPr>
-        <w:t>tia produzitzeaz arduratzen da.</w:t>
-      </w:r>
+          <w:sz w:val="21"/>
+          <w:szCs w:val="21"/>
+          <w:lang w:val="eu-ES" w:eastAsia="eu-ES"/>
+        </w:rPr>
+      </w:pPr>
+      <w:r>
+        <w:rPr>
+          <w:rFonts w:ascii="Arial" w:eastAsia="Times New Roman" w:hAnsi="Arial" w:cs="Arial"/>
+          <w:color w:val="000000"/>
+          <w:sz w:val="21"/>
+          <w:szCs w:val="21"/>
+          <w:lang w:val="eu-ES" w:eastAsia="eu-ES"/>
+        </w:rPr>
+        <w:t>Erauzketa: Eztia produzitzeaz arduratzen da.</w:t>
+      </w:r>
+    </w:p>
+    <w:p>
+      <w:pPr>
+        <w:pStyle w:val="Zerrenda-paragrafoa"/>
+        <w:spacing w:after="0" w:line="240" w:lineRule="auto"/>
+        <w:ind w:left="1776"/>
+        <w:jc w:val="both"/>
+        <w:textAlignment w:val="baseline"/>
+        <w:rPr>
+          <w:rFonts w:ascii="Arial" w:eastAsia="Times New Roman" w:hAnsi="Arial" w:cs="Arial"/>
+          <w:color w:val="000000"/>
+          <w:sz w:val="21"/>
+          <w:szCs w:val="21"/>
+          <w:lang w:val="eu-ES" w:eastAsia="eu-ES"/>
+        </w:rPr>
+      </w:pPr>
+    </w:p>
+    <w:p>
+      <w:pPr>
+        <w:spacing w:after="0" w:line="240" w:lineRule="auto"/>
+        <w:jc w:val="both"/>
+        <w:textAlignment w:val="baseline"/>
+        <w:rPr>
+          <w:rFonts w:ascii="Arial" w:eastAsia="Times New Roman" w:hAnsi="Arial" w:cs="Arial"/>
+          <w:color w:val="000000"/>
+          <w:sz w:val="21"/>
+          <w:szCs w:val="21"/>
+          <w:lang w:val="eu-ES" w:eastAsia="eu-ES"/>
+        </w:rPr>
+      </w:pPr>
     </w:p>
     <w:p>
       <w:pPr>
         <w:numPr>
           <w:ilvl w:val="0"/>
-          <w:numId w:val="5"/>
+          <w:numId w:val="31"/>
         </w:numPr>
         <w:spacing w:after="0" w:line="240" w:lineRule="auto"/>
         <w:jc w:val="both"/>
@@ -1372,13 +1481,17 @@
         <w:rPr>
           <w:rFonts w:ascii="Arial" w:eastAsia="Times New Roman" w:hAnsi="Arial" w:cs="Arial"/>
           <w:color w:val="000000"/>
-          <w:lang w:val="eu-ES" w:eastAsia="eu-ES"/>
-        </w:rPr>
-      </w:pPr>
-      <w:r>
-        <w:rPr>
-          <w:rFonts w:ascii="Arial" w:eastAsia="Times New Roman" w:hAnsi="Arial" w:cs="Arial"/>
-          <w:color w:val="000000"/>
+          <w:sz w:val="21"/>
+          <w:szCs w:val="21"/>
+          <w:lang w:val="eu-ES" w:eastAsia="eu-ES"/>
+        </w:rPr>
+      </w:pPr>
+      <w:r>
+        <w:rPr>
+          <w:rFonts w:ascii="Arial" w:eastAsia="Times New Roman" w:hAnsi="Arial" w:cs="Arial"/>
+          <w:color w:val="000000"/>
+          <w:sz w:val="21"/>
+          <w:szCs w:val="21"/>
           <w:lang w:val="eu-ES" w:eastAsia="eu-ES"/>
         </w:rPr>
         <w:t>Marketing eta salmentak</w:t>
@@ -1397,13 +1510,17 @@
         <w:rPr>
           <w:rFonts w:ascii="Arial" w:eastAsia="Times New Roman" w:hAnsi="Arial" w:cs="Arial"/>
           <w:color w:val="000000"/>
-          <w:lang w:val="eu-ES" w:eastAsia="eu-ES"/>
-        </w:rPr>
-      </w:pPr>
-      <w:r>
-        <w:rPr>
-          <w:rFonts w:ascii="Arial" w:eastAsia="Times New Roman" w:hAnsi="Arial" w:cs="Arial"/>
-          <w:color w:val="000000"/>
+          <w:sz w:val="21"/>
+          <w:szCs w:val="21"/>
+          <w:lang w:val="eu-ES" w:eastAsia="eu-ES"/>
+        </w:rPr>
+      </w:pPr>
+      <w:r>
+        <w:rPr>
+          <w:rFonts w:ascii="Arial" w:eastAsia="Times New Roman" w:hAnsi="Arial" w:cs="Arial"/>
+          <w:color w:val="000000"/>
+          <w:sz w:val="21"/>
+          <w:szCs w:val="21"/>
           <w:lang w:val="eu-ES" w:eastAsia="eu-ES"/>
         </w:rPr>
         <w:t>Marketing espezialista: Eztizko produktuak sustatzeko eta goi mailan kokatzeko estrategiak garatzen dituzte.</w:t>
@@ -1415,16 +1532,16 @@
         <w:jc w:val="both"/>
         <w:rPr>
           <w:rFonts w:ascii="Times New Roman" w:eastAsia="Times New Roman" w:hAnsi="Times New Roman" w:cs="Times New Roman"/>
-          <w:sz w:val="24"/>
-          <w:szCs w:val="24"/>
+          <w:sz w:val="21"/>
+          <w:szCs w:val="21"/>
           <w:lang w:val="eu-ES" w:eastAsia="eu-ES"/>
         </w:rPr>
       </w:pPr>
       <w:r>
         <w:rPr>
           <w:rFonts w:ascii="Times New Roman" w:eastAsia="Times New Roman" w:hAnsi="Times New Roman" w:cs="Times New Roman"/>
-          <w:sz w:val="24"/>
-          <w:szCs w:val="24"/>
+          <w:sz w:val="21"/>
+          <w:szCs w:val="21"/>
           <w:lang w:val="eu-ES" w:eastAsia="eu-ES"/>
         </w:rPr>
         <w:br/>
@@ -1443,13 +1560,17 @@
         <w:rPr>
           <w:rFonts w:ascii="Arial" w:eastAsia="Times New Roman" w:hAnsi="Arial" w:cs="Arial"/>
           <w:color w:val="000000"/>
-          <w:lang w:val="eu-ES" w:eastAsia="eu-ES"/>
-        </w:rPr>
-      </w:pPr>
-      <w:r>
-        <w:rPr>
-          <w:rFonts w:ascii="Arial" w:eastAsia="Times New Roman" w:hAnsi="Arial" w:cs="Arial"/>
-          <w:color w:val="000000"/>
+          <w:sz w:val="21"/>
+          <w:szCs w:val="21"/>
+          <w:lang w:val="eu-ES" w:eastAsia="eu-ES"/>
+        </w:rPr>
+      </w:pPr>
+      <w:r>
+        <w:rPr>
+          <w:rFonts w:ascii="Arial" w:eastAsia="Times New Roman" w:hAnsi="Arial" w:cs="Arial"/>
+          <w:color w:val="000000"/>
+          <w:sz w:val="21"/>
+          <w:szCs w:val="21"/>
           <w:lang w:val="eu-ES" w:eastAsia="eu-ES"/>
         </w:rPr>
         <w:t>Merkataritza zuzendaria: Produktuen salmentak kudeatuko ditu.</w:t>
@@ -1461,16 +1582,16 @@
         <w:jc w:val="both"/>
         <w:rPr>
           <w:rFonts w:ascii="Times New Roman" w:eastAsia="Times New Roman" w:hAnsi="Times New Roman" w:cs="Times New Roman"/>
-          <w:sz w:val="24"/>
-          <w:szCs w:val="24"/>
+          <w:sz w:val="21"/>
+          <w:szCs w:val="21"/>
           <w:lang w:val="eu-ES" w:eastAsia="eu-ES"/>
         </w:rPr>
       </w:pPr>
       <w:r>
         <w:rPr>
           <w:rFonts w:ascii="Times New Roman" w:eastAsia="Times New Roman" w:hAnsi="Times New Roman" w:cs="Times New Roman"/>
-          <w:sz w:val="24"/>
-          <w:szCs w:val="24"/>
+          <w:sz w:val="21"/>
+          <w:szCs w:val="21"/>
           <w:lang w:val="eu-ES" w:eastAsia="eu-ES"/>
         </w:rPr>
         <w:br/>
@@ -1489,13 +1610,17 @@
         <w:rPr>
           <w:rFonts w:ascii="Arial" w:eastAsia="Times New Roman" w:hAnsi="Arial" w:cs="Arial"/>
           <w:color w:val="000000"/>
-          <w:lang w:val="eu-ES" w:eastAsia="eu-ES"/>
-        </w:rPr>
-      </w:pPr>
-      <w:r>
-        <w:rPr>
-          <w:rFonts w:ascii="Arial" w:eastAsia="Times New Roman" w:hAnsi="Arial" w:cs="Arial"/>
-          <w:color w:val="000000"/>
+          <w:sz w:val="21"/>
+          <w:szCs w:val="21"/>
+          <w:lang w:val="eu-ES" w:eastAsia="eu-ES"/>
+        </w:rPr>
+      </w:pPr>
+      <w:r>
+        <w:rPr>
+          <w:rFonts w:ascii="Arial" w:eastAsia="Times New Roman" w:hAnsi="Arial" w:cs="Arial"/>
+          <w:color w:val="000000"/>
+          <w:sz w:val="21"/>
+          <w:szCs w:val="21"/>
           <w:lang w:val="eu-ES" w:eastAsia="eu-ES"/>
         </w:rPr>
         <w:t>Salmenta ordezkaria: Hitzarmenak negoziatzeaz, eskaerak kudeatzeaz eta bezeroekin harremanak  mantentzeaz arduratzen da.</w:t>
@@ -1507,16 +1632,16 @@
         <w:jc w:val="both"/>
         <w:rPr>
           <w:rFonts w:ascii="Times New Roman" w:eastAsia="Times New Roman" w:hAnsi="Times New Roman" w:cs="Times New Roman"/>
-          <w:sz w:val="24"/>
-          <w:szCs w:val="24"/>
+          <w:sz w:val="21"/>
+          <w:szCs w:val="21"/>
           <w:lang w:val="eu-ES" w:eastAsia="eu-ES"/>
         </w:rPr>
       </w:pPr>
       <w:r>
         <w:rPr>
           <w:rFonts w:ascii="Times New Roman" w:eastAsia="Times New Roman" w:hAnsi="Times New Roman" w:cs="Times New Roman"/>
-          <w:sz w:val="24"/>
-          <w:szCs w:val="24"/>
+          <w:sz w:val="21"/>
+          <w:szCs w:val="21"/>
           <w:lang w:val="eu-ES" w:eastAsia="eu-ES"/>
         </w:rPr>
         <w:br/>
@@ -1535,32 +1660,20 @@
         <w:rPr>
           <w:rFonts w:ascii="Arial" w:eastAsia="Times New Roman" w:hAnsi="Arial" w:cs="Arial"/>
           <w:color w:val="000000"/>
-          <w:lang w:val="eu-ES" w:eastAsia="eu-ES"/>
-        </w:rPr>
-      </w:pPr>
-      <w:r>
-        <w:rPr>
-          <w:rFonts w:ascii="Arial" w:eastAsia="Times New Roman" w:hAnsi="Arial" w:cs="Arial"/>
-          <w:color w:val="000000"/>
-          <w:lang w:val="eu-ES" w:eastAsia="eu-ES"/>
-        </w:rPr>
-        <w:t>Publizitate arduraduna:</w:t>
-      </w:r>
-      <w:r>
-        <w:rPr>
-          <w:rFonts w:ascii="Arial" w:eastAsia="Times New Roman" w:hAnsi="Arial" w:cs="Arial"/>
-          <w:color w:val="000000"/>
-          <w:lang w:val="eu-ES" w:eastAsia="eu-ES"/>
-        </w:rPr>
-        <w:t xml:space="preserve"> </w:t>
-      </w:r>
-      <w:r>
-        <w:rPr>
-          <w:rFonts w:ascii="Arial" w:eastAsia="Times New Roman" w:hAnsi="Arial" w:cs="Arial"/>
-          <w:color w:val="000000"/>
-          <w:lang w:val="eu-ES" w:eastAsia="eu-ES"/>
-        </w:rPr>
-        <w:t>enpresaren produktuen salmenta igotzeko honen publizitatearekin arduratuko da.</w:t>
+          <w:sz w:val="21"/>
+          <w:szCs w:val="21"/>
+          <w:lang w:val="eu-ES" w:eastAsia="eu-ES"/>
+        </w:rPr>
+      </w:pPr>
+      <w:r>
+        <w:rPr>
+          <w:rFonts w:ascii="Arial" w:eastAsia="Times New Roman" w:hAnsi="Arial" w:cs="Arial"/>
+          <w:color w:val="000000"/>
+          <w:sz w:val="21"/>
+          <w:szCs w:val="21"/>
+          <w:lang w:val="eu-ES" w:eastAsia="eu-ES"/>
+        </w:rPr>
+        <w:t>Publizitate arduraduna: enpresaren produktuen salmenta igotzeko honen publizitatearekin arduratuko da.</w:t>
       </w:r>
     </w:p>
     <w:p>
@@ -1569,16 +1682,16 @@
         <w:jc w:val="both"/>
         <w:rPr>
           <w:rFonts w:ascii="Times New Roman" w:eastAsia="Times New Roman" w:hAnsi="Times New Roman" w:cs="Times New Roman"/>
-          <w:sz w:val="24"/>
-          <w:szCs w:val="24"/>
+          <w:sz w:val="21"/>
+          <w:szCs w:val="21"/>
           <w:lang w:val="eu-ES" w:eastAsia="eu-ES"/>
         </w:rPr>
       </w:pPr>
       <w:r>
         <w:rPr>
           <w:rFonts w:ascii="Times New Roman" w:eastAsia="Times New Roman" w:hAnsi="Times New Roman" w:cs="Times New Roman"/>
-          <w:sz w:val="24"/>
-          <w:szCs w:val="24"/>
+          <w:sz w:val="21"/>
+          <w:szCs w:val="21"/>
           <w:lang w:val="eu-ES" w:eastAsia="eu-ES"/>
         </w:rPr>
         <w:br/>
@@ -1597,47 +1710,56 @@
         <w:rPr>
           <w:rFonts w:ascii="Arial" w:eastAsia="Times New Roman" w:hAnsi="Arial" w:cs="Arial"/>
           <w:color w:val="000000"/>
-          <w:lang w:val="eu-ES" w:eastAsia="eu-ES"/>
-        </w:rPr>
-      </w:pPr>
-      <w:r>
-        <w:rPr>
-          <w:rFonts w:ascii="Arial" w:eastAsia="Times New Roman" w:hAnsi="Arial" w:cs="Arial"/>
-          <w:color w:val="000000"/>
-          <w:lang w:val="eu-ES" w:eastAsia="eu-ES"/>
-        </w:rPr>
-        <w:t>Sare sozialak: Enpresako sare s</w:t>
-      </w:r>
-      <w:r>
-        <w:rPr>
-          <w:rFonts w:ascii="Arial" w:eastAsia="Times New Roman" w:hAnsi="Arial" w:cs="Arial"/>
-          <w:color w:val="000000"/>
-          <w:lang w:val="eu-ES" w:eastAsia="eu-ES"/>
-        </w:rPr>
-        <w:t>ozialak kudeatuko dituzte, bertak</w:t>
-      </w:r>
-      <w:r>
-        <w:rPr>
-          <w:rFonts w:ascii="Arial" w:eastAsia="Times New Roman" w:hAnsi="Arial" w:cs="Arial"/>
-          <w:color w:val="000000"/>
-          <w:lang w:val="eu-ES" w:eastAsia="eu-ES"/>
-        </w:rPr>
-        <w:t>o</w:t>
-      </w:r>
-      <w:r>
-        <w:rPr>
-          <w:rFonts w:ascii="Arial" w:eastAsia="Times New Roman" w:hAnsi="Arial" w:cs="Arial"/>
-          <w:color w:val="000000"/>
-          <w:lang w:val="eu-ES" w:eastAsia="eu-ES"/>
-        </w:rPr>
-        <w:t xml:space="preserve"> enpresaren inguruko baliabideak igoz.</w:t>
-      </w:r>
+          <w:sz w:val="21"/>
+          <w:szCs w:val="21"/>
+          <w:lang w:val="eu-ES" w:eastAsia="eu-ES"/>
+        </w:rPr>
+      </w:pPr>
+      <w:r>
+        <w:rPr>
+          <w:rFonts w:ascii="Arial" w:eastAsia="Times New Roman" w:hAnsi="Arial" w:cs="Arial"/>
+          <w:color w:val="000000"/>
+          <w:sz w:val="21"/>
+          <w:szCs w:val="21"/>
+          <w:lang w:val="eu-ES" w:eastAsia="eu-ES"/>
+        </w:rPr>
+        <w:t>Sare sozialak: Enpresako sare sozialak kudeatuko dituzte, bertako enpresaren inguruko baliabideak igoz.</w:t>
+      </w:r>
+    </w:p>
+    <w:p>
+      <w:pPr>
+        <w:spacing w:after="0" w:line="240" w:lineRule="auto"/>
+        <w:ind w:left="720"/>
+        <w:jc w:val="both"/>
+        <w:textAlignment w:val="baseline"/>
+        <w:rPr>
+          <w:rFonts w:ascii="Arial" w:eastAsia="Times New Roman" w:hAnsi="Arial" w:cs="Arial"/>
+          <w:color w:val="000000"/>
+          <w:sz w:val="21"/>
+          <w:szCs w:val="21"/>
+          <w:lang w:val="eu-ES" w:eastAsia="eu-ES"/>
+        </w:rPr>
+      </w:pPr>
+    </w:p>
+    <w:p>
+      <w:pPr>
+        <w:spacing w:after="0" w:line="240" w:lineRule="auto"/>
+        <w:jc w:val="both"/>
+        <w:textAlignment w:val="baseline"/>
+        <w:rPr>
+          <w:rFonts w:ascii="Arial" w:eastAsia="Times New Roman" w:hAnsi="Arial" w:cs="Arial"/>
+          <w:color w:val="000000"/>
+          <w:sz w:val="21"/>
+          <w:szCs w:val="21"/>
+          <w:lang w:val="eu-ES" w:eastAsia="eu-ES"/>
+        </w:rPr>
+      </w:pPr>
     </w:p>
     <w:p>
       <w:pPr>
         <w:numPr>
           <w:ilvl w:val="0"/>
-          <w:numId w:val="11"/>
+          <w:numId w:val="31"/>
         </w:numPr>
         <w:spacing w:after="0" w:line="240" w:lineRule="auto"/>
         <w:jc w:val="both"/>
@@ -1645,16 +1767,20 @@
         <w:rPr>
           <w:rFonts w:ascii="Arial" w:eastAsia="Times New Roman" w:hAnsi="Arial" w:cs="Arial"/>
           <w:color w:val="000000"/>
-          <w:lang w:val="eu-ES" w:eastAsia="eu-ES"/>
-        </w:rPr>
-      </w:pPr>
-      <w:r>
-        <w:rPr>
-          <w:rFonts w:ascii="Arial" w:eastAsia="Times New Roman" w:hAnsi="Arial" w:cs="Arial"/>
-          <w:color w:val="000000"/>
-          <w:lang w:val="eu-ES" w:eastAsia="eu-ES"/>
-        </w:rPr>
-        <w:t>Informatika:</w:t>
+          <w:sz w:val="21"/>
+          <w:szCs w:val="21"/>
+          <w:lang w:val="eu-ES" w:eastAsia="eu-ES"/>
+        </w:rPr>
+      </w:pPr>
+      <w:r>
+        <w:rPr>
+          <w:rFonts w:ascii="Arial" w:eastAsia="Times New Roman" w:hAnsi="Arial" w:cs="Arial"/>
+          <w:color w:val="000000"/>
+          <w:sz w:val="21"/>
+          <w:szCs w:val="21"/>
+          <w:lang w:val="eu-ES" w:eastAsia="eu-ES"/>
+        </w:rPr>
+        <w:t>Informatika</w:t>
       </w:r>
     </w:p>
     <w:p>
@@ -1670,13 +1796,17 @@
         <w:rPr>
           <w:rFonts w:ascii="Arial" w:eastAsia="Times New Roman" w:hAnsi="Arial" w:cs="Arial"/>
           <w:color w:val="000000"/>
-          <w:lang w:val="eu-ES" w:eastAsia="eu-ES"/>
-        </w:rPr>
-      </w:pPr>
-      <w:r>
-        <w:rPr>
-          <w:rFonts w:ascii="Arial" w:eastAsia="Times New Roman" w:hAnsi="Arial" w:cs="Arial"/>
-          <w:color w:val="000000"/>
+          <w:sz w:val="21"/>
+          <w:szCs w:val="21"/>
+          <w:lang w:val="eu-ES" w:eastAsia="eu-ES"/>
+        </w:rPr>
+      </w:pPr>
+      <w:r>
+        <w:rPr>
+          <w:rFonts w:ascii="Arial" w:eastAsia="Times New Roman" w:hAnsi="Arial" w:cs="Arial"/>
+          <w:color w:val="000000"/>
+          <w:sz w:val="21"/>
+          <w:szCs w:val="21"/>
           <w:lang w:val="eu-ES" w:eastAsia="eu-ES"/>
         </w:rPr>
         <w:t>Enpresako informatika arloaz arduratzen da.</w:t>
@@ -1695,13 +1825,17 @@
         <w:rPr>
           <w:rFonts w:ascii="Arial" w:eastAsia="Times New Roman" w:hAnsi="Arial" w:cs="Arial"/>
           <w:color w:val="000000"/>
-          <w:lang w:val="eu-ES" w:eastAsia="eu-ES"/>
-        </w:rPr>
-      </w:pPr>
-      <w:r>
-        <w:rPr>
-          <w:rFonts w:ascii="Arial" w:eastAsia="Times New Roman" w:hAnsi="Arial" w:cs="Arial"/>
-          <w:color w:val="000000"/>
+          <w:sz w:val="21"/>
+          <w:szCs w:val="21"/>
+          <w:lang w:val="eu-ES" w:eastAsia="eu-ES"/>
+        </w:rPr>
+      </w:pPr>
+      <w:r>
+        <w:rPr>
+          <w:rFonts w:ascii="Arial" w:eastAsia="Times New Roman" w:hAnsi="Arial" w:cs="Arial"/>
+          <w:color w:val="000000"/>
+          <w:sz w:val="21"/>
+          <w:szCs w:val="21"/>
           <w:lang w:val="eu-ES" w:eastAsia="eu-ES"/>
         </w:rPr>
         <w:t>Web garatzaileak: Web gunea mantendu eta garatzeaz arduratzen da.</w:t>
@@ -1720,23 +1854,42 @@
         <w:rPr>
           <w:rFonts w:ascii="Arial" w:eastAsia="Times New Roman" w:hAnsi="Arial" w:cs="Arial"/>
           <w:color w:val="000000"/>
-          <w:lang w:val="eu-ES" w:eastAsia="eu-ES"/>
-        </w:rPr>
-      </w:pPr>
-      <w:r>
-        <w:rPr>
-          <w:rFonts w:ascii="Arial" w:eastAsia="Times New Roman" w:hAnsi="Arial" w:cs="Arial"/>
-          <w:color w:val="000000"/>
+          <w:sz w:val="21"/>
+          <w:szCs w:val="21"/>
+          <w:lang w:val="eu-ES" w:eastAsia="eu-ES"/>
+        </w:rPr>
+      </w:pPr>
+      <w:r>
+        <w:rPr>
+          <w:rFonts w:ascii="Arial" w:eastAsia="Times New Roman" w:hAnsi="Arial" w:cs="Arial"/>
+          <w:color w:val="000000"/>
+          <w:sz w:val="21"/>
+          <w:szCs w:val="21"/>
           <w:lang w:val="eu-ES" w:eastAsia="eu-ES"/>
         </w:rPr>
         <w:t>Informatika teknikariak: Ekipoen eta sarearen mantenuaz arduratzen da.</w:t>
       </w:r>
+    </w:p>
+    <w:p>
+      <w:pPr>
+        <w:spacing w:after="0" w:line="240" w:lineRule="auto"/>
+        <w:ind w:left="720"/>
+        <w:jc w:val="both"/>
+        <w:textAlignment w:val="baseline"/>
+        <w:rPr>
+          <w:rFonts w:ascii="Arial" w:eastAsia="Times New Roman" w:hAnsi="Arial" w:cs="Arial"/>
+          <w:color w:val="000000"/>
+          <w:sz w:val="21"/>
+          <w:szCs w:val="21"/>
+          <w:lang w:val="eu-ES" w:eastAsia="eu-ES"/>
+        </w:rPr>
+      </w:pPr>
     </w:p>
     <w:p>
       <w:pPr>
         <w:numPr>
           <w:ilvl w:val="0"/>
-          <w:numId w:val="14"/>
+          <w:numId w:val="31"/>
         </w:numPr>
         <w:spacing w:after="0" w:line="240" w:lineRule="auto"/>
         <w:jc w:val="both"/>
@@ -1744,16 +1897,20 @@
         <w:rPr>
           <w:rFonts w:ascii="Arial" w:eastAsia="Times New Roman" w:hAnsi="Arial" w:cs="Arial"/>
           <w:color w:val="000000"/>
-          <w:lang w:val="eu-ES" w:eastAsia="eu-ES"/>
-        </w:rPr>
-      </w:pPr>
-      <w:r>
-        <w:rPr>
-          <w:rFonts w:ascii="Arial" w:eastAsia="Times New Roman" w:hAnsi="Arial" w:cs="Arial"/>
-          <w:color w:val="000000"/>
-          <w:lang w:val="eu-ES" w:eastAsia="eu-ES"/>
-        </w:rPr>
-        <w:t>Administrazioa:</w:t>
+          <w:sz w:val="21"/>
+          <w:szCs w:val="21"/>
+          <w:lang w:val="eu-ES" w:eastAsia="eu-ES"/>
+        </w:rPr>
+      </w:pPr>
+      <w:r>
+        <w:rPr>
+          <w:rFonts w:ascii="Arial" w:eastAsia="Times New Roman" w:hAnsi="Arial" w:cs="Arial"/>
+          <w:color w:val="000000"/>
+          <w:sz w:val="21"/>
+          <w:szCs w:val="21"/>
+          <w:lang w:val="eu-ES" w:eastAsia="eu-ES"/>
+        </w:rPr>
+        <w:t>Administrazioa</w:t>
       </w:r>
     </w:p>
     <w:p>
@@ -1761,7 +1918,7 @@
         <w:pStyle w:val="Zerrenda-paragrafoa"/>
         <w:numPr>
           <w:ilvl w:val="0"/>
-          <w:numId w:val="29"/>
+          <w:numId w:val="32"/>
         </w:numPr>
         <w:spacing w:after="0" w:line="240" w:lineRule="auto"/>
         <w:jc w:val="both"/>
@@ -1769,23 +1926,55 @@
         <w:rPr>
           <w:rFonts w:ascii="Arial" w:eastAsia="Times New Roman" w:hAnsi="Arial" w:cs="Arial"/>
           <w:color w:val="000000"/>
-          <w:lang w:val="eu-ES" w:eastAsia="eu-ES"/>
-        </w:rPr>
-      </w:pPr>
-      <w:r>
-        <w:rPr>
-          <w:rFonts w:ascii="Arial" w:eastAsia="Times New Roman" w:hAnsi="Arial" w:cs="Arial"/>
-          <w:color w:val="000000"/>
+          <w:sz w:val="21"/>
+          <w:szCs w:val="21"/>
+          <w:lang w:val="eu-ES" w:eastAsia="eu-ES"/>
+        </w:rPr>
+      </w:pPr>
+      <w:r>
+        <w:rPr>
+          <w:rFonts w:ascii="Arial" w:eastAsia="Times New Roman" w:hAnsi="Arial" w:cs="Arial"/>
+          <w:color w:val="000000"/>
+          <w:sz w:val="21"/>
+          <w:szCs w:val="21"/>
           <w:lang w:val="eu-ES" w:eastAsia="eu-ES"/>
         </w:rPr>
         <w:t>Administratzaileak: Funtzio administratiboen kargu egongo dira, ala nola, kontabilitatea, giza baliabideak eta negozioarekin inguruko lanen kargu egongo dira.</w:t>
       </w:r>
+    </w:p>
+    <w:p>
+      <w:pPr>
+        <w:spacing w:after="0" w:line="240" w:lineRule="auto"/>
+        <w:jc w:val="both"/>
+        <w:textAlignment w:val="baseline"/>
+        <w:rPr>
+          <w:rFonts w:ascii="Arial" w:eastAsia="Times New Roman" w:hAnsi="Arial" w:cs="Arial"/>
+          <w:color w:val="000000"/>
+          <w:sz w:val="21"/>
+          <w:szCs w:val="21"/>
+          <w:lang w:val="eu-ES" w:eastAsia="eu-ES"/>
+        </w:rPr>
+      </w:pPr>
+    </w:p>
+    <w:p>
+      <w:pPr>
+        <w:spacing w:after="0" w:line="240" w:lineRule="auto"/>
+        <w:jc w:val="both"/>
+        <w:textAlignment w:val="baseline"/>
+        <w:rPr>
+          <w:rFonts w:ascii="Arial" w:eastAsia="Times New Roman" w:hAnsi="Arial" w:cs="Arial"/>
+          <w:color w:val="000000"/>
+          <w:sz w:val="21"/>
+          <w:szCs w:val="21"/>
+          <w:lang w:val="eu-ES" w:eastAsia="eu-ES"/>
+        </w:rPr>
+      </w:pPr>
     </w:p>
     <w:p>
       <w:pPr>
         <w:numPr>
           <w:ilvl w:val="0"/>
-          <w:numId w:val="17"/>
+          <w:numId w:val="31"/>
         </w:numPr>
         <w:spacing w:after="0" w:line="240" w:lineRule="auto"/>
         <w:jc w:val="both"/>
@@ -1793,13 +1982,17 @@
         <w:rPr>
           <w:rFonts w:ascii="Arial" w:eastAsia="Times New Roman" w:hAnsi="Arial" w:cs="Arial"/>
           <w:color w:val="000000"/>
-          <w:lang w:val="eu-ES" w:eastAsia="eu-ES"/>
-        </w:rPr>
-      </w:pPr>
-      <w:r>
-        <w:rPr>
-          <w:rFonts w:ascii="Arial" w:eastAsia="Times New Roman" w:hAnsi="Arial" w:cs="Arial"/>
-          <w:color w:val="000000"/>
+          <w:sz w:val="21"/>
+          <w:szCs w:val="21"/>
+          <w:lang w:val="eu-ES" w:eastAsia="eu-ES"/>
+        </w:rPr>
+      </w:pPr>
+      <w:r>
+        <w:rPr>
+          <w:rFonts w:ascii="Arial" w:eastAsia="Times New Roman" w:hAnsi="Arial" w:cs="Arial"/>
+          <w:color w:val="000000"/>
+          <w:sz w:val="21"/>
+          <w:szCs w:val="21"/>
           <w:lang w:val="eu-ES" w:eastAsia="eu-ES"/>
         </w:rPr>
         <w:t>Logistika</w:t>
@@ -1818,13 +2011,17 @@
         <w:rPr>
           <w:rFonts w:ascii="Arial" w:eastAsia="Times New Roman" w:hAnsi="Arial" w:cs="Arial"/>
           <w:color w:val="000000"/>
-          <w:lang w:val="eu-ES" w:eastAsia="eu-ES"/>
-        </w:rPr>
-      </w:pPr>
-      <w:r>
-        <w:rPr>
-          <w:rFonts w:ascii="Arial" w:eastAsia="Times New Roman" w:hAnsi="Arial" w:cs="Arial"/>
-          <w:color w:val="000000"/>
+          <w:sz w:val="21"/>
+          <w:szCs w:val="21"/>
+          <w:lang w:val="eu-ES" w:eastAsia="eu-ES"/>
+        </w:rPr>
+      </w:pPr>
+      <w:r>
+        <w:rPr>
+          <w:rFonts w:ascii="Arial" w:eastAsia="Times New Roman" w:hAnsi="Arial" w:cs="Arial"/>
+          <w:color w:val="000000"/>
+          <w:sz w:val="21"/>
+          <w:szCs w:val="21"/>
           <w:lang w:val="eu-ES" w:eastAsia="eu-ES"/>
         </w:rPr>
         <w:t>Produktuaren administrazioaz arduratzen da.</w:t>
@@ -1836,8 +2033,8 @@
         <w:jc w:val="both"/>
         <w:rPr>
           <w:rFonts w:ascii="Times New Roman" w:eastAsia="Times New Roman" w:hAnsi="Times New Roman" w:cs="Times New Roman"/>
-          <w:sz w:val="24"/>
-          <w:szCs w:val="24"/>
+          <w:sz w:val="21"/>
+          <w:szCs w:val="21"/>
           <w:lang w:val="eu-ES" w:eastAsia="eu-ES"/>
         </w:rPr>
       </w:pPr>
@@ -1855,13 +2052,17 @@
         <w:rPr>
           <w:rFonts w:ascii="Arial" w:eastAsia="Times New Roman" w:hAnsi="Arial" w:cs="Arial"/>
           <w:color w:val="000000"/>
-          <w:lang w:val="eu-ES" w:eastAsia="eu-ES"/>
-        </w:rPr>
-      </w:pPr>
-      <w:r>
-        <w:rPr>
-          <w:rFonts w:ascii="Arial" w:eastAsia="Times New Roman" w:hAnsi="Arial" w:cs="Arial"/>
-          <w:color w:val="000000"/>
+          <w:sz w:val="21"/>
+          <w:szCs w:val="21"/>
+          <w:lang w:val="eu-ES" w:eastAsia="eu-ES"/>
+        </w:rPr>
+      </w:pPr>
+      <w:r>
+        <w:rPr>
+          <w:rFonts w:ascii="Arial" w:eastAsia="Times New Roman" w:hAnsi="Arial" w:cs="Arial"/>
+          <w:color w:val="000000"/>
+          <w:sz w:val="21"/>
+          <w:szCs w:val="21"/>
           <w:lang w:val="eu-ES" w:eastAsia="eu-ES"/>
         </w:rPr>
         <w:t>Biltegi arduraduna</w:t>
@@ -1874,15 +2075,17 @@
         <w:jc w:val="both"/>
         <w:rPr>
           <w:rFonts w:ascii="Times New Roman" w:eastAsia="Times New Roman" w:hAnsi="Times New Roman" w:cs="Times New Roman"/>
-          <w:sz w:val="24"/>
-          <w:szCs w:val="24"/>
-          <w:lang w:val="eu-ES" w:eastAsia="eu-ES"/>
-        </w:rPr>
-      </w:pPr>
-      <w:r>
-        <w:rPr>
-          <w:rFonts w:ascii="Arial" w:eastAsia="Times New Roman" w:hAnsi="Arial" w:cs="Arial"/>
-          <w:color w:val="000000"/>
+          <w:sz w:val="21"/>
+          <w:szCs w:val="21"/>
+          <w:lang w:val="eu-ES" w:eastAsia="eu-ES"/>
+        </w:rPr>
+      </w:pPr>
+      <w:r>
+        <w:rPr>
+          <w:rFonts w:ascii="Arial" w:eastAsia="Times New Roman" w:hAnsi="Arial" w:cs="Arial"/>
+          <w:color w:val="000000"/>
+          <w:sz w:val="21"/>
+          <w:szCs w:val="21"/>
           <w:lang w:val="eu-ES" w:eastAsia="eu-ES"/>
         </w:rPr>
         <w:t>Biltegiratze lekua kudeatu</w:t>
@@ -1901,13 +2104,17 @@
         <w:rPr>
           <w:rFonts w:ascii="Arial" w:eastAsia="Times New Roman" w:hAnsi="Arial" w:cs="Arial"/>
           <w:color w:val="000000"/>
-          <w:lang w:val="eu-ES" w:eastAsia="eu-ES"/>
-        </w:rPr>
-      </w:pPr>
-      <w:r>
-        <w:rPr>
-          <w:rFonts w:ascii="Arial" w:eastAsia="Times New Roman" w:hAnsi="Arial" w:cs="Arial"/>
-          <w:color w:val="000000"/>
+          <w:sz w:val="21"/>
+          <w:szCs w:val="21"/>
+          <w:lang w:val="eu-ES" w:eastAsia="eu-ES"/>
+        </w:rPr>
+      </w:pPr>
+      <w:r>
+        <w:rPr>
+          <w:rFonts w:ascii="Arial" w:eastAsia="Times New Roman" w:hAnsi="Arial" w:cs="Arial"/>
+          <w:color w:val="000000"/>
+          <w:sz w:val="21"/>
+          <w:szCs w:val="21"/>
           <w:lang w:val="eu-ES" w:eastAsia="eu-ES"/>
         </w:rPr>
         <w:t>Banaketa arduraduna</w:t>
@@ -1920,25 +2127,22 @@
         <w:jc w:val="both"/>
         <w:rPr>
           <w:rFonts w:ascii="Times New Roman" w:eastAsia="Times New Roman" w:hAnsi="Times New Roman" w:cs="Times New Roman"/>
-          <w:sz w:val="24"/>
-          <w:szCs w:val="24"/>
-          <w:lang w:val="eu-ES" w:eastAsia="eu-ES"/>
-        </w:rPr>
-      </w:pPr>
-      <w:r>
-        <w:rPr>
-          <w:rFonts w:ascii="Arial" w:eastAsia="Times New Roman" w:hAnsi="Arial" w:cs="Arial"/>
-          <w:color w:val="000000"/>
+          <w:sz w:val="21"/>
+          <w:szCs w:val="21"/>
+          <w:lang w:val="eu-ES" w:eastAsia="eu-ES"/>
+        </w:rPr>
+      </w:pPr>
+      <w:r>
+        <w:rPr>
+          <w:rFonts w:ascii="Arial" w:eastAsia="Times New Roman" w:hAnsi="Arial" w:cs="Arial"/>
+          <w:color w:val="000000"/>
+          <w:sz w:val="21"/>
+          <w:szCs w:val="21"/>
           <w:lang w:val="eu-ES" w:eastAsia="eu-ES"/>
         </w:rPr>
         <w:tab/>
         <w:t>Eztiaren banaketaz arduratuko da.</w:t>
       </w:r>
-    </w:p>
-    <w:p>
-      <w:pPr>
-        <w:jc w:val="both"/>
-      </w:pPr>
     </w:p>
     <w:p>
       <w:pPr>
@@ -2032,6 +2236,66 @@
     <w:p>
       <w:pPr>
         <w:spacing w:after="0" w:line="240" w:lineRule="auto"/>
+        <w:ind w:left="720"/>
+        <w:jc w:val="both"/>
+        <w:textAlignment w:val="baseline"/>
+        <w:rPr>
+          <w:rFonts w:ascii="Arial" w:eastAsia="Times New Roman" w:hAnsi="Arial" w:cs="Arial"/>
+          <w:color w:val="000000"/>
+          <w:lang w:val="eu-ES" w:eastAsia="eu-ES"/>
+        </w:rPr>
+      </w:pPr>
+    </w:p>
+    <w:p>
+      <w:pPr>
+        <w:spacing w:after="0" w:line="240" w:lineRule="auto"/>
+        <w:ind w:left="720"/>
+        <w:jc w:val="both"/>
+        <w:textAlignment w:val="baseline"/>
+        <w:rPr>
+          <w:rFonts w:ascii="Arial" w:eastAsia="Times New Roman" w:hAnsi="Arial" w:cs="Arial"/>
+          <w:color w:val="000000"/>
+          <w:lang w:val="eu-ES" w:eastAsia="eu-ES"/>
+        </w:rPr>
+      </w:pPr>
+    </w:p>
+    <w:p>
+      <w:pPr>
+        <w:numPr>
+          <w:ilvl w:val="0"/>
+          <w:numId w:val="21"/>
+        </w:numPr>
+        <w:spacing w:after="0" w:line="240" w:lineRule="auto"/>
+        <w:jc w:val="both"/>
+        <w:textAlignment w:val="baseline"/>
+        <w:rPr>
+          <w:rFonts w:ascii="Arial" w:eastAsia="Times New Roman" w:hAnsi="Arial" w:cs="Arial"/>
+          <w:color w:val="000000"/>
+          <w:lang w:val="eu-ES" w:eastAsia="eu-ES"/>
+        </w:rPr>
+      </w:pPr>
+      <w:r>
+        <w:rPr>
+          <w:rFonts w:ascii="Arial" w:eastAsia="Times New Roman" w:hAnsi="Arial" w:cs="Arial"/>
+          <w:color w:val="000000"/>
+          <w:lang w:val="eu-ES" w:eastAsia="eu-ES"/>
+        </w:rPr>
+        <w:t>/</w:t>
+      </w:r>
+      <w:proofErr w:type="spellStart"/>
+      <w:r>
+        <w:rPr>
+          <w:rFonts w:ascii="Arial" w:eastAsia="Times New Roman" w:hAnsi="Arial" w:cs="Arial"/>
+          <w:color w:val="000000"/>
+          <w:lang w:val="eu-ES" w:eastAsia="eu-ES"/>
+        </w:rPr>
+        <w:t>zuzendariNagusia</w:t>
+      </w:r>
+      <w:proofErr w:type="spellEnd"/>
+    </w:p>
+    <w:p>
+      <w:pPr>
+        <w:spacing w:after="0" w:line="240" w:lineRule="auto"/>
         <w:jc w:val="both"/>
         <w:rPr>
           <w:rFonts w:ascii="Times New Roman" w:eastAsia="Times New Roman" w:hAnsi="Times New Roman" w:cs="Times New Roman"/>
@@ -2440,24 +2704,14 @@
         </w:rPr>
         <w:t>/</w:t>
       </w:r>
-      <w:proofErr w:type="spellStart"/>
-      <w:r>
-        <w:rPr>
-          <w:rFonts w:ascii="Arial" w:eastAsia="Times New Roman" w:hAnsi="Arial" w:cs="Arial"/>
-          <w:color w:val="000000"/>
-          <w:lang w:val="eu-ES" w:eastAsia="eu-ES"/>
-        </w:rPr>
-        <w:t>r</w:t>
-      </w:r>
-      <w:r>
-        <w:rPr>
-          <w:rFonts w:ascii="Arial" w:eastAsia="Times New Roman" w:hAnsi="Arial" w:cs="Arial"/>
-          <w:color w:val="000000"/>
-          <w:lang w:val="eu-ES" w:eastAsia="eu-ES"/>
-        </w:rPr>
-        <w:t>eparto</w:t>
-      </w:r>
-      <w:proofErr w:type="spellEnd"/>
+      <w:r>
+        <w:rPr>
+          <w:rFonts w:ascii="Arial" w:eastAsia="Times New Roman" w:hAnsi="Arial" w:cs="Arial"/>
+          <w:color w:val="000000"/>
+          <w:lang w:val="eu-ES" w:eastAsia="eu-ES"/>
+        </w:rPr>
+        <w:t>banaketa</w:t>
+      </w:r>
     </w:p>
     <w:p>
       <w:pPr>
@@ -2556,6 +2810,26 @@
         <w:ind w:left="720"/>
         <w:jc w:val="both"/>
         <w:rPr>
+          <w:rFonts w:ascii="Arial" w:eastAsia="Times New Roman" w:hAnsi="Arial" w:cs="Arial"/>
+          <w:color w:val="000000"/>
+          <w:lang w:val="eu-ES" w:eastAsia="eu-ES"/>
+        </w:rPr>
+      </w:pPr>
+      <w:r>
+        <w:rPr>
+          <w:rFonts w:ascii="Arial" w:eastAsia="Times New Roman" w:hAnsi="Arial" w:cs="Arial"/>
+          <w:color w:val="000000"/>
+          <w:lang w:val="eu-ES" w:eastAsia="eu-ES"/>
+        </w:rPr>
+        <w:t>700 (rwx — — ) r=4 w=2 x=1</w:t>
+      </w:r>
+    </w:p>
+    <w:p>
+      <w:pPr>
+        <w:spacing w:after="0" w:line="240" w:lineRule="auto"/>
+        <w:ind w:left="720"/>
+        <w:jc w:val="both"/>
+        <w:rPr>
           <w:rFonts w:ascii="Times New Roman" w:eastAsia="Times New Roman" w:hAnsi="Times New Roman" w:cs="Times New Roman"/>
           <w:sz w:val="24"/>
           <w:szCs w:val="24"/>
@@ -2568,7 +2842,7 @@
           <w:color w:val="000000"/>
           <w:lang w:val="eu-ES" w:eastAsia="eu-ES"/>
         </w:rPr>
-        <w:t>700 (rwx — — ) r=4 w=2 x=1</w:t>
+        <w:tab/>
       </w:r>
     </w:p>
     <w:p>
@@ -2687,7 +2961,33 @@
           <w:color w:val="000000"/>
           <w:lang w:val="eu-ES" w:eastAsia="eu-ES"/>
         </w:rPr>
-        <w:t>770 (rwx-rwx- —)</w:t>
+        <w:t>774 (</w:t>
+      </w:r>
+      <w:proofErr w:type="spellStart"/>
+      <w:r>
+        <w:rPr>
+          <w:rFonts w:ascii="Arial" w:eastAsia="Times New Roman" w:hAnsi="Arial" w:cs="Arial"/>
+          <w:color w:val="000000"/>
+          <w:lang w:val="eu-ES" w:eastAsia="eu-ES"/>
+        </w:rPr>
+        <w:t>rwx-rwx</w:t>
+      </w:r>
+      <w:proofErr w:type="spellEnd"/>
+      <w:r>
+        <w:rPr>
+          <w:rFonts w:ascii="Arial" w:eastAsia="Times New Roman" w:hAnsi="Arial" w:cs="Arial"/>
+          <w:color w:val="000000"/>
+          <w:lang w:val="eu-ES" w:eastAsia="eu-ES"/>
+        </w:rPr>
+        <w:t>- r--</w:t>
+      </w:r>
+      <w:r>
+        <w:rPr>
+          <w:rFonts w:ascii="Arial" w:eastAsia="Times New Roman" w:hAnsi="Arial" w:cs="Arial"/>
+          <w:color w:val="000000"/>
+          <w:lang w:val="eu-ES" w:eastAsia="eu-ES"/>
+        </w:rPr>
+        <w:t>)</w:t>
       </w:r>
     </w:p>
     <w:p>
@@ -2708,7 +3008,15 @@
           <w:color w:val="000000"/>
           <w:lang w:val="eu-ES" w:eastAsia="eu-ES"/>
         </w:rPr>
-        <w:t>Karpetaren azpiko erabiltzaile eta taldeek baimen guztiak edukiko dituzte, organizazioko beste edozeinek ezingo du sartu.</w:t>
+        <w:t xml:space="preserve">Karpetaren azpiko erabiltzaile eta taldeek baimen guztiak edukiko dituzte, organizazioko beste edozeinek </w:t>
+      </w:r>
+      <w:r>
+        <w:rPr>
+          <w:rFonts w:ascii="Arial" w:eastAsia="Times New Roman" w:hAnsi="Arial" w:cs="Arial"/>
+          <w:color w:val="000000"/>
+          <w:lang w:val="eu-ES" w:eastAsia="eu-ES"/>
+        </w:rPr>
+        <w:t>ikusi ahalko du karpetako datuak.</w:t>
       </w:r>
     </w:p>
     <w:p>
@@ -2777,6 +3085,7 @@
           <w:lang w:val="eu-ES" w:eastAsia="eu-ES"/>
         </w:rPr>
       </w:pPr>
+      <w:bookmarkStart w:id="0" w:name="_GoBack"/>
       <w:r>
         <w:rPr>
           <w:rFonts w:ascii="Arial" w:eastAsia="Times New Roman" w:hAnsi="Arial" w:cs="Arial"/>
@@ -2786,6 +3095,7 @@
         <w:t>777 (rwx - rwx - rwx)</w:t>
       </w:r>
     </w:p>
+    <w:bookmarkEnd w:id="0"/>
     <w:p>
       <w:pPr>
         <w:spacing w:after="0" w:line="240" w:lineRule="auto"/>
@@ -2901,14 +3211,13 @@
         </w:rPr>
         <w:t xml:space="preserve"> izan ezik.</w:t>
       </w:r>
-      <w:bookmarkStart w:id="0" w:name="_GoBack"/>
-      <w:bookmarkEnd w:id="0"/>
-    </w:p>
-    <w:p>
-      <w:pPr>
-        <w:jc w:val="both"/>
-      </w:pPr>
-      <w:r>
+    </w:p>
+    <w:p>
+      <w:pPr>
+        <w:jc w:val="both"/>
+      </w:pPr>
+      <w:r>
+        <w:lastRenderedPageBreak/>
         <w:tab/>
       </w:r>
     </w:p>
@@ -2927,6 +3236,92 @@
 <file path=word/numbering.xml><?xml version="1.0" encoding="utf-8"?>
 <w:numbering xmlns:wpc="http://schemas.microsoft.com/office/word/2010/wordprocessingCanvas" xmlns:cx="http://schemas.microsoft.com/office/drawing/2014/chartex" xmlns:cx1="http://schemas.microsoft.com/office/drawing/2015/9/8/chartex" xmlns:mc="http://schemas.openxmlformats.org/markup-compatibility/2006" xmlns:o="urn:schemas-microsoft-com:office:office" xmlns:r="http://schemas.openxmlformats.org/officeDocument/2006/relationships" xmlns:m="http://schemas.openxmlformats.org/officeDocument/2006/math" xmlns:v="urn:schemas-microsoft-com:vml" xmlns:wp14="http://schemas.microsoft.com/office/word/2010/wordprocessingDrawing" xmlns:wp="http://schemas.openxmlformats.org/drawingml/2006/wordprocessingDrawing" xmlns:w10="urn:schemas-microsoft-com:office:word" xmlns:w="http://schemas.openxmlformats.org/wordprocessingml/2006/main" xmlns:w14="http://schemas.microsoft.com/office/word/2010/wordml" xmlns:w15="http://schemas.microsoft.com/office/word/2012/wordml" xmlns:w16se="http://schemas.microsoft.com/office/word/2015/wordml/symex" xmlns:wpg="http://schemas.microsoft.com/office/word/2010/wordprocessingGroup" xmlns:wpi="http://schemas.microsoft.com/office/word/2010/wordprocessingInk" xmlns:wne="http://schemas.microsoft.com/office/word/2006/wordml" xmlns:wps="http://schemas.microsoft.com/office/word/2010/wordprocessingShape" mc:Ignorable="w14 w15 w16se wp14">
   <w:abstractNum w:abstractNumId="0" w15:restartNumberingAfterBreak="0">
+    <w:nsid w:val="012A476C"/>
+    <w:multiLevelType w:val="hybridMultilevel"/>
+    <w:tmpl w:val="A06E0AB6"/>
+    <w:lvl w:ilvl="0" w:tplc="0C0A000F">
+      <w:start w:val="1"/>
+      <w:numFmt w:val="decimal"/>
+      <w:lvlText w:val="%1."/>
+      <w:lvlJc w:val="left"/>
+      <w:pPr>
+        <w:ind w:left="720" w:hanging="360"/>
+      </w:pPr>
+    </w:lvl>
+    <w:lvl w:ilvl="1" w:tplc="0C0A0019" w:tentative="1">
+      <w:start w:val="1"/>
+      <w:numFmt w:val="lowerLetter"/>
+      <w:lvlText w:val="%2."/>
+      <w:lvlJc w:val="left"/>
+      <w:pPr>
+        <w:ind w:left="1440" w:hanging="360"/>
+      </w:pPr>
+    </w:lvl>
+    <w:lvl w:ilvl="2" w:tplc="0C0A001B" w:tentative="1">
+      <w:start w:val="1"/>
+      <w:numFmt w:val="lowerRoman"/>
+      <w:lvlText w:val="%3."/>
+      <w:lvlJc w:val="right"/>
+      <w:pPr>
+        <w:ind w:left="2160" w:hanging="180"/>
+      </w:pPr>
+    </w:lvl>
+    <w:lvl w:ilvl="3" w:tplc="0C0A000F" w:tentative="1">
+      <w:start w:val="1"/>
+      <w:numFmt w:val="decimal"/>
+      <w:lvlText w:val="%4."/>
+      <w:lvlJc w:val="left"/>
+      <w:pPr>
+        <w:ind w:left="2880" w:hanging="360"/>
+      </w:pPr>
+    </w:lvl>
+    <w:lvl w:ilvl="4" w:tplc="0C0A0019" w:tentative="1">
+      <w:start w:val="1"/>
+      <w:numFmt w:val="lowerLetter"/>
+      <w:lvlText w:val="%5."/>
+      <w:lvlJc w:val="left"/>
+      <w:pPr>
+        <w:ind w:left="3600" w:hanging="360"/>
+      </w:pPr>
+    </w:lvl>
+    <w:lvl w:ilvl="5" w:tplc="0C0A001B" w:tentative="1">
+      <w:start w:val="1"/>
+      <w:numFmt w:val="lowerRoman"/>
+      <w:lvlText w:val="%6."/>
+      <w:lvlJc w:val="right"/>
+      <w:pPr>
+        <w:ind w:left="4320" w:hanging="180"/>
+      </w:pPr>
+    </w:lvl>
+    <w:lvl w:ilvl="6" w:tplc="0C0A000F" w:tentative="1">
+      <w:start w:val="1"/>
+      <w:numFmt w:val="decimal"/>
+      <w:lvlText w:val="%7."/>
+      <w:lvlJc w:val="left"/>
+      <w:pPr>
+        <w:ind w:left="5040" w:hanging="360"/>
+      </w:pPr>
+    </w:lvl>
+    <w:lvl w:ilvl="7" w:tplc="0C0A0019" w:tentative="1">
+      <w:start w:val="1"/>
+      <w:numFmt w:val="lowerLetter"/>
+      <w:lvlText w:val="%8."/>
+      <w:lvlJc w:val="left"/>
+      <w:pPr>
+        <w:ind w:left="5760" w:hanging="360"/>
+      </w:pPr>
+    </w:lvl>
+    <w:lvl w:ilvl="8" w:tplc="0C0A001B" w:tentative="1">
+      <w:start w:val="1"/>
+      <w:numFmt w:val="lowerRoman"/>
+      <w:lvlText w:val="%9."/>
+      <w:lvlJc w:val="right"/>
+      <w:pPr>
+        <w:ind w:left="6480" w:hanging="180"/>
+      </w:pPr>
+    </w:lvl>
+  </w:abstractNum>
+  <w:abstractNum w:abstractNumId="1" w15:restartNumberingAfterBreak="0">
     <w:nsid w:val="04555685"/>
     <w:multiLevelType w:val="multilevel"/>
     <w:tmpl w:val="CF9A01CA"/>
@@ -3075,7 +3470,7 @@
       </w:rPr>
     </w:lvl>
   </w:abstractNum>
-  <w:abstractNum w:abstractNumId="1" w15:restartNumberingAfterBreak="0">
+  <w:abstractNum w:abstractNumId="2" w15:restartNumberingAfterBreak="0">
     <w:nsid w:val="0B322F82"/>
     <w:multiLevelType w:val="multilevel"/>
     <w:tmpl w:val="B818E788"/>
@@ -3224,7 +3619,93 @@
       </w:rPr>
     </w:lvl>
   </w:abstractNum>
-  <w:abstractNum w:abstractNumId="2" w15:restartNumberingAfterBreak="0">
+  <w:abstractNum w:abstractNumId="3" w15:restartNumberingAfterBreak="0">
+    <w:nsid w:val="0BEF7E88"/>
+    <w:multiLevelType w:val="hybridMultilevel"/>
+    <w:tmpl w:val="111A788E"/>
+    <w:lvl w:ilvl="0" w:tplc="0C0A000F">
+      <w:start w:val="1"/>
+      <w:numFmt w:val="decimal"/>
+      <w:lvlText w:val="%1."/>
+      <w:lvlJc w:val="left"/>
+      <w:pPr>
+        <w:ind w:left="720" w:hanging="360"/>
+      </w:pPr>
+    </w:lvl>
+    <w:lvl w:ilvl="1" w:tplc="0C0A0019" w:tentative="1">
+      <w:start w:val="1"/>
+      <w:numFmt w:val="lowerLetter"/>
+      <w:lvlText w:val="%2."/>
+      <w:lvlJc w:val="left"/>
+      <w:pPr>
+        <w:ind w:left="1440" w:hanging="360"/>
+      </w:pPr>
+    </w:lvl>
+    <w:lvl w:ilvl="2" w:tplc="0C0A001B" w:tentative="1">
+      <w:start w:val="1"/>
+      <w:numFmt w:val="lowerRoman"/>
+      <w:lvlText w:val="%3."/>
+      <w:lvlJc w:val="right"/>
+      <w:pPr>
+        <w:ind w:left="2160" w:hanging="180"/>
+      </w:pPr>
+    </w:lvl>
+    <w:lvl w:ilvl="3" w:tplc="0C0A000F" w:tentative="1">
+      <w:start w:val="1"/>
+      <w:numFmt w:val="decimal"/>
+      <w:lvlText w:val="%4."/>
+      <w:lvlJc w:val="left"/>
+      <w:pPr>
+        <w:ind w:left="2880" w:hanging="360"/>
+      </w:pPr>
+    </w:lvl>
+    <w:lvl w:ilvl="4" w:tplc="0C0A0019" w:tentative="1">
+      <w:start w:val="1"/>
+      <w:numFmt w:val="lowerLetter"/>
+      <w:lvlText w:val="%5."/>
+      <w:lvlJc w:val="left"/>
+      <w:pPr>
+        <w:ind w:left="3600" w:hanging="360"/>
+      </w:pPr>
+    </w:lvl>
+    <w:lvl w:ilvl="5" w:tplc="0C0A001B" w:tentative="1">
+      <w:start w:val="1"/>
+      <w:numFmt w:val="lowerRoman"/>
+      <w:lvlText w:val="%6."/>
+      <w:lvlJc w:val="right"/>
+      <w:pPr>
+        <w:ind w:left="4320" w:hanging="180"/>
+      </w:pPr>
+    </w:lvl>
+    <w:lvl w:ilvl="6" w:tplc="0C0A000F" w:tentative="1">
+      <w:start w:val="1"/>
+      <w:numFmt w:val="decimal"/>
+      <w:lvlText w:val="%7."/>
+      <w:lvlJc w:val="left"/>
+      <w:pPr>
+        <w:ind w:left="5040" w:hanging="360"/>
+      </w:pPr>
+    </w:lvl>
+    <w:lvl w:ilvl="7" w:tplc="0C0A0019" w:tentative="1">
+      <w:start w:val="1"/>
+      <w:numFmt w:val="lowerLetter"/>
+      <w:lvlText w:val="%8."/>
+      <w:lvlJc w:val="left"/>
+      <w:pPr>
+        <w:ind w:left="5760" w:hanging="360"/>
+      </w:pPr>
+    </w:lvl>
+    <w:lvl w:ilvl="8" w:tplc="0C0A001B" w:tentative="1">
+      <w:start w:val="1"/>
+      <w:numFmt w:val="lowerRoman"/>
+      <w:lvlText w:val="%9."/>
+      <w:lvlJc w:val="right"/>
+      <w:pPr>
+        <w:ind w:left="6480" w:hanging="180"/>
+      </w:pPr>
+    </w:lvl>
+  </w:abstractNum>
+  <w:abstractNum w:abstractNumId="4" w15:restartNumberingAfterBreak="0">
     <w:nsid w:val="0D676621"/>
     <w:multiLevelType w:val="multilevel"/>
     <w:tmpl w:val="7AA0DD76"/>
@@ -3337,7 +3818,7 @@
       </w:pPr>
     </w:lvl>
   </w:abstractNum>
-  <w:abstractNum w:abstractNumId="3" w15:restartNumberingAfterBreak="0">
+  <w:abstractNum w:abstractNumId="5" w15:restartNumberingAfterBreak="0">
     <w:nsid w:val="122552C4"/>
     <w:multiLevelType w:val="multilevel"/>
     <w:tmpl w:val="CBA63C8E"/>
@@ -3486,7 +3967,7 @@
       </w:rPr>
     </w:lvl>
   </w:abstractNum>
-  <w:abstractNum w:abstractNumId="4" w15:restartNumberingAfterBreak="0">
+  <w:abstractNum w:abstractNumId="6" w15:restartNumberingAfterBreak="0">
     <w:nsid w:val="13E1488D"/>
     <w:multiLevelType w:val="multilevel"/>
     <w:tmpl w:val="12164940"/>
@@ -3635,7 +4116,7 @@
       </w:rPr>
     </w:lvl>
   </w:abstractNum>
-  <w:abstractNum w:abstractNumId="5" w15:restartNumberingAfterBreak="0">
+  <w:abstractNum w:abstractNumId="7" w15:restartNumberingAfterBreak="0">
     <w:nsid w:val="1984032D"/>
     <w:multiLevelType w:val="hybridMultilevel"/>
     <w:tmpl w:val="074683A0"/>
@@ -3748,7 +4229,7 @@
       </w:rPr>
     </w:lvl>
   </w:abstractNum>
-  <w:abstractNum w:abstractNumId="6" w15:restartNumberingAfterBreak="0">
+  <w:abstractNum w:abstractNumId="8" w15:restartNumberingAfterBreak="0">
     <w:nsid w:val="31D61050"/>
     <w:multiLevelType w:val="multilevel"/>
     <w:tmpl w:val="1848CBBC"/>
@@ -3897,7 +4378,7 @@
       </w:rPr>
     </w:lvl>
   </w:abstractNum>
-  <w:abstractNum w:abstractNumId="7" w15:restartNumberingAfterBreak="0">
+  <w:abstractNum w:abstractNumId="9" w15:restartNumberingAfterBreak="0">
     <w:nsid w:val="39BC2BBB"/>
     <w:multiLevelType w:val="multilevel"/>
     <w:tmpl w:val="9EAC9A1E"/>
@@ -4046,7 +4527,7 @@
       </w:rPr>
     </w:lvl>
   </w:abstractNum>
-  <w:abstractNum w:abstractNumId="8" w15:restartNumberingAfterBreak="0">
+  <w:abstractNum w:abstractNumId="10" w15:restartNumberingAfterBreak="0">
     <w:nsid w:val="3D8C6BA4"/>
     <w:multiLevelType w:val="multilevel"/>
     <w:tmpl w:val="8944967E"/>
@@ -4195,7 +4676,7 @@
       </w:rPr>
     </w:lvl>
   </w:abstractNum>
-  <w:abstractNum w:abstractNumId="9" w15:restartNumberingAfterBreak="0">
+  <w:abstractNum w:abstractNumId="11" w15:restartNumberingAfterBreak="0">
     <w:nsid w:val="3E0A3F8C"/>
     <w:multiLevelType w:val="multilevel"/>
     <w:tmpl w:val="5E94DC80"/>
@@ -4344,7 +4825,7 @@
       </w:rPr>
     </w:lvl>
   </w:abstractNum>
-  <w:abstractNum w:abstractNumId="10" w15:restartNumberingAfterBreak="0">
+  <w:abstractNum w:abstractNumId="12" w15:restartNumberingAfterBreak="0">
     <w:nsid w:val="40A0006A"/>
     <w:multiLevelType w:val="multilevel"/>
     <w:tmpl w:val="154EC924"/>
@@ -4457,7 +4938,7 @@
       </w:pPr>
     </w:lvl>
   </w:abstractNum>
-  <w:abstractNum w:abstractNumId="11" w15:restartNumberingAfterBreak="0">
+  <w:abstractNum w:abstractNumId="13" w15:restartNumberingAfterBreak="0">
     <w:nsid w:val="42C3707D"/>
     <w:multiLevelType w:val="multilevel"/>
     <w:tmpl w:val="6152DF50"/>
@@ -4606,7 +5087,7 @@
       </w:rPr>
     </w:lvl>
   </w:abstractNum>
-  <w:abstractNum w:abstractNumId="12" w15:restartNumberingAfterBreak="0">
+  <w:abstractNum w:abstractNumId="14" w15:restartNumberingAfterBreak="0">
     <w:nsid w:val="46B30016"/>
     <w:multiLevelType w:val="multilevel"/>
     <w:tmpl w:val="E4E837D6"/>
@@ -4755,7 +5236,7 @@
       </w:rPr>
     </w:lvl>
   </w:abstractNum>
-  <w:abstractNum w:abstractNumId="13" w15:restartNumberingAfterBreak="0">
+  <w:abstractNum w:abstractNumId="15" w15:restartNumberingAfterBreak="0">
     <w:nsid w:val="48C85E3F"/>
     <w:multiLevelType w:val="multilevel"/>
     <w:tmpl w:val="E054A47C"/>
@@ -4904,7 +5385,7 @@
       </w:rPr>
     </w:lvl>
   </w:abstractNum>
-  <w:abstractNum w:abstractNumId="14" w15:restartNumberingAfterBreak="0">
+  <w:abstractNum w:abstractNumId="16" w15:restartNumberingAfterBreak="0">
     <w:nsid w:val="4D5A37D4"/>
     <w:multiLevelType w:val="multilevel"/>
     <w:tmpl w:val="E8E67CE0"/>
@@ -5053,7 +5534,7 @@
       </w:rPr>
     </w:lvl>
   </w:abstractNum>
-  <w:abstractNum w:abstractNumId="15" w15:restartNumberingAfterBreak="0">
+  <w:abstractNum w:abstractNumId="17" w15:restartNumberingAfterBreak="0">
     <w:nsid w:val="4E9B65EB"/>
     <w:multiLevelType w:val="multilevel"/>
     <w:tmpl w:val="6B6C6734"/>
@@ -5202,7 +5683,7 @@
       </w:rPr>
     </w:lvl>
   </w:abstractNum>
-  <w:abstractNum w:abstractNumId="16" w15:restartNumberingAfterBreak="0">
+  <w:abstractNum w:abstractNumId="18" w15:restartNumberingAfterBreak="0">
     <w:nsid w:val="511F5C5D"/>
     <w:multiLevelType w:val="multilevel"/>
     <w:tmpl w:val="4582EA78"/>
@@ -5351,7 +5832,7 @@
       </w:rPr>
     </w:lvl>
   </w:abstractNum>
-  <w:abstractNum w:abstractNumId="17" w15:restartNumberingAfterBreak="0">
+  <w:abstractNum w:abstractNumId="19" w15:restartNumberingAfterBreak="0">
     <w:nsid w:val="52362947"/>
     <w:multiLevelType w:val="multilevel"/>
     <w:tmpl w:val="9BA45A7A"/>
@@ -5500,7 +5981,7 @@
       </w:rPr>
     </w:lvl>
   </w:abstractNum>
-  <w:abstractNum w:abstractNumId="18" w15:restartNumberingAfterBreak="0">
+  <w:abstractNum w:abstractNumId="20" w15:restartNumberingAfterBreak="0">
     <w:nsid w:val="524312B5"/>
     <w:multiLevelType w:val="multilevel"/>
     <w:tmpl w:val="9BD6D85E"/>
@@ -5649,7 +6130,7 @@
       </w:rPr>
     </w:lvl>
   </w:abstractNum>
-  <w:abstractNum w:abstractNumId="19" w15:restartNumberingAfterBreak="0">
+  <w:abstractNum w:abstractNumId="21" w15:restartNumberingAfterBreak="0">
     <w:nsid w:val="5754796D"/>
     <w:multiLevelType w:val="multilevel"/>
     <w:tmpl w:val="518CC548"/>
@@ -5798,7 +6279,120 @@
       </w:rPr>
     </w:lvl>
   </w:abstractNum>
-  <w:abstractNum w:abstractNumId="20" w15:restartNumberingAfterBreak="0">
+  <w:abstractNum w:abstractNumId="22" w15:restartNumberingAfterBreak="0">
+    <w:nsid w:val="5DE26406"/>
+    <w:multiLevelType w:val="hybridMultilevel"/>
+    <w:tmpl w:val="2E20CE66"/>
+    <w:lvl w:ilvl="0" w:tplc="0C0A0001">
+      <w:start w:val="1"/>
+      <w:numFmt w:val="bullet"/>
+      <w:lvlText w:val=""/>
+      <w:lvlJc w:val="left"/>
+      <w:pPr>
+        <w:ind w:left="1776" w:hanging="360"/>
+      </w:pPr>
+      <w:rPr>
+        <w:rFonts w:ascii="Symbol" w:hAnsi="Symbol" w:hint="default"/>
+      </w:rPr>
+    </w:lvl>
+    <w:lvl w:ilvl="1" w:tplc="0C0A0003" w:tentative="1">
+      <w:start w:val="1"/>
+      <w:numFmt w:val="bullet"/>
+      <w:lvlText w:val="o"/>
+      <w:lvlJc w:val="left"/>
+      <w:pPr>
+        <w:ind w:left="2496" w:hanging="360"/>
+      </w:pPr>
+      <w:rPr>
+        <w:rFonts w:ascii="Courier New" w:hAnsi="Courier New" w:cs="Courier New" w:hint="default"/>
+      </w:rPr>
+    </w:lvl>
+    <w:lvl w:ilvl="2" w:tplc="0C0A0005" w:tentative="1">
+      <w:start w:val="1"/>
+      <w:numFmt w:val="bullet"/>
+      <w:lvlText w:val=""/>
+      <w:lvlJc w:val="left"/>
+      <w:pPr>
+        <w:ind w:left="3216" w:hanging="360"/>
+      </w:pPr>
+      <w:rPr>
+        <w:rFonts w:ascii="Wingdings" w:hAnsi="Wingdings" w:hint="default"/>
+      </w:rPr>
+    </w:lvl>
+    <w:lvl w:ilvl="3" w:tplc="0C0A0001" w:tentative="1">
+      <w:start w:val="1"/>
+      <w:numFmt w:val="bullet"/>
+      <w:lvlText w:val=""/>
+      <w:lvlJc w:val="left"/>
+      <w:pPr>
+        <w:ind w:left="3936" w:hanging="360"/>
+      </w:pPr>
+      <w:rPr>
+        <w:rFonts w:ascii="Symbol" w:hAnsi="Symbol" w:hint="default"/>
+      </w:rPr>
+    </w:lvl>
+    <w:lvl w:ilvl="4" w:tplc="0C0A0003" w:tentative="1">
+      <w:start w:val="1"/>
+      <w:numFmt w:val="bullet"/>
+      <w:lvlText w:val="o"/>
+      <w:lvlJc w:val="left"/>
+      <w:pPr>
+        <w:ind w:left="4656" w:hanging="360"/>
+      </w:pPr>
+      <w:rPr>
+        <w:rFonts w:ascii="Courier New" w:hAnsi="Courier New" w:cs="Courier New" w:hint="default"/>
+      </w:rPr>
+    </w:lvl>
+    <w:lvl w:ilvl="5" w:tplc="0C0A0005" w:tentative="1">
+      <w:start w:val="1"/>
+      <w:numFmt w:val="bullet"/>
+      <w:lvlText w:val=""/>
+      <w:lvlJc w:val="left"/>
+      <w:pPr>
+        <w:ind w:left="5376" w:hanging="360"/>
+      </w:pPr>
+      <w:rPr>
+        <w:rFonts w:ascii="Wingdings" w:hAnsi="Wingdings" w:hint="default"/>
+      </w:rPr>
+    </w:lvl>
+    <w:lvl w:ilvl="6" w:tplc="0C0A0001" w:tentative="1">
+      <w:start w:val="1"/>
+      <w:numFmt w:val="bullet"/>
+      <w:lvlText w:val=""/>
+      <w:lvlJc w:val="left"/>
+      <w:pPr>
+        <w:ind w:left="6096" w:hanging="360"/>
+      </w:pPr>
+      <w:rPr>
+        <w:rFonts w:ascii="Symbol" w:hAnsi="Symbol" w:hint="default"/>
+      </w:rPr>
+    </w:lvl>
+    <w:lvl w:ilvl="7" w:tplc="0C0A0003" w:tentative="1">
+      <w:start w:val="1"/>
+      <w:numFmt w:val="bullet"/>
+      <w:lvlText w:val="o"/>
+      <w:lvlJc w:val="left"/>
+      <w:pPr>
+        <w:ind w:left="6816" w:hanging="360"/>
+      </w:pPr>
+      <w:rPr>
+        <w:rFonts w:ascii="Courier New" w:hAnsi="Courier New" w:cs="Courier New" w:hint="default"/>
+      </w:rPr>
+    </w:lvl>
+    <w:lvl w:ilvl="8" w:tplc="0C0A0005" w:tentative="1">
+      <w:start w:val="1"/>
+      <w:numFmt w:val="bullet"/>
+      <w:lvlText w:val=""/>
+      <w:lvlJc w:val="left"/>
+      <w:pPr>
+        <w:ind w:left="7536" w:hanging="360"/>
+      </w:pPr>
+      <w:rPr>
+        <w:rFonts w:ascii="Wingdings" w:hAnsi="Wingdings" w:hint="default"/>
+      </w:rPr>
+    </w:lvl>
+  </w:abstractNum>
+  <w:abstractNum w:abstractNumId="23" w15:restartNumberingAfterBreak="0">
     <w:nsid w:val="641B3909"/>
     <w:multiLevelType w:val="multilevel"/>
     <w:tmpl w:val="C050349E"/>
@@ -5947,7 +6541,7 @@
       </w:rPr>
     </w:lvl>
   </w:abstractNum>
-  <w:abstractNum w:abstractNumId="21" w15:restartNumberingAfterBreak="0">
+  <w:abstractNum w:abstractNumId="24" w15:restartNumberingAfterBreak="0">
     <w:nsid w:val="66A753BC"/>
     <w:multiLevelType w:val="multilevel"/>
     <w:tmpl w:val="130C1698"/>
@@ -6096,7 +6690,120 @@
       </w:rPr>
     </w:lvl>
   </w:abstractNum>
-  <w:abstractNum w:abstractNumId="22" w15:restartNumberingAfterBreak="0">
+  <w:abstractNum w:abstractNumId="25" w15:restartNumberingAfterBreak="0">
+    <w:nsid w:val="69552C67"/>
+    <w:multiLevelType w:val="hybridMultilevel"/>
+    <w:tmpl w:val="7D9E85DC"/>
+    <w:lvl w:ilvl="0" w:tplc="0C0A0001">
+      <w:start w:val="1"/>
+      <w:numFmt w:val="bullet"/>
+      <w:lvlText w:val=""/>
+      <w:lvlJc w:val="left"/>
+      <w:pPr>
+        <w:ind w:left="1776" w:hanging="360"/>
+      </w:pPr>
+      <w:rPr>
+        <w:rFonts w:ascii="Symbol" w:hAnsi="Symbol" w:hint="default"/>
+      </w:rPr>
+    </w:lvl>
+    <w:lvl w:ilvl="1" w:tplc="0C0A0003" w:tentative="1">
+      <w:start w:val="1"/>
+      <w:numFmt w:val="bullet"/>
+      <w:lvlText w:val="o"/>
+      <w:lvlJc w:val="left"/>
+      <w:pPr>
+        <w:ind w:left="2496" w:hanging="360"/>
+      </w:pPr>
+      <w:rPr>
+        <w:rFonts w:ascii="Courier New" w:hAnsi="Courier New" w:cs="Courier New" w:hint="default"/>
+      </w:rPr>
+    </w:lvl>
+    <w:lvl w:ilvl="2" w:tplc="0C0A0005" w:tentative="1">
+      <w:start w:val="1"/>
+      <w:numFmt w:val="bullet"/>
+      <w:lvlText w:val=""/>
+      <w:lvlJc w:val="left"/>
+      <w:pPr>
+        <w:ind w:left="3216" w:hanging="360"/>
+      </w:pPr>
+      <w:rPr>
+        <w:rFonts w:ascii="Wingdings" w:hAnsi="Wingdings" w:hint="default"/>
+      </w:rPr>
+    </w:lvl>
+    <w:lvl w:ilvl="3" w:tplc="0C0A0001" w:tentative="1">
+      <w:start w:val="1"/>
+      <w:numFmt w:val="bullet"/>
+      <w:lvlText w:val=""/>
+      <w:lvlJc w:val="left"/>
+      <w:pPr>
+        <w:ind w:left="3936" w:hanging="360"/>
+      </w:pPr>
+      <w:rPr>
+        <w:rFonts w:ascii="Symbol" w:hAnsi="Symbol" w:hint="default"/>
+      </w:rPr>
+    </w:lvl>
+    <w:lvl w:ilvl="4" w:tplc="0C0A0003" w:tentative="1">
+      <w:start w:val="1"/>
+      <w:numFmt w:val="bullet"/>
+      <w:lvlText w:val="o"/>
+      <w:lvlJc w:val="left"/>
+      <w:pPr>
+        <w:ind w:left="4656" w:hanging="360"/>
+      </w:pPr>
+      <w:rPr>
+        <w:rFonts w:ascii="Courier New" w:hAnsi="Courier New" w:cs="Courier New" w:hint="default"/>
+      </w:rPr>
+    </w:lvl>
+    <w:lvl w:ilvl="5" w:tplc="0C0A0005" w:tentative="1">
+      <w:start w:val="1"/>
+      <w:numFmt w:val="bullet"/>
+      <w:lvlText w:val=""/>
+      <w:lvlJc w:val="left"/>
+      <w:pPr>
+        <w:ind w:left="5376" w:hanging="360"/>
+      </w:pPr>
+      <w:rPr>
+        <w:rFonts w:ascii="Wingdings" w:hAnsi="Wingdings" w:hint="default"/>
+      </w:rPr>
+    </w:lvl>
+    <w:lvl w:ilvl="6" w:tplc="0C0A0001" w:tentative="1">
+      <w:start w:val="1"/>
+      <w:numFmt w:val="bullet"/>
+      <w:lvlText w:val=""/>
+      <w:lvlJc w:val="left"/>
+      <w:pPr>
+        <w:ind w:left="6096" w:hanging="360"/>
+      </w:pPr>
+      <w:rPr>
+        <w:rFonts w:ascii="Symbol" w:hAnsi="Symbol" w:hint="default"/>
+      </w:rPr>
+    </w:lvl>
+    <w:lvl w:ilvl="7" w:tplc="0C0A0003" w:tentative="1">
+      <w:start w:val="1"/>
+      <w:numFmt w:val="bullet"/>
+      <w:lvlText w:val="o"/>
+      <w:lvlJc w:val="left"/>
+      <w:pPr>
+        <w:ind w:left="6816" w:hanging="360"/>
+      </w:pPr>
+      <w:rPr>
+        <w:rFonts w:ascii="Courier New" w:hAnsi="Courier New" w:cs="Courier New" w:hint="default"/>
+      </w:rPr>
+    </w:lvl>
+    <w:lvl w:ilvl="8" w:tplc="0C0A0005" w:tentative="1">
+      <w:start w:val="1"/>
+      <w:numFmt w:val="bullet"/>
+      <w:lvlText w:val=""/>
+      <w:lvlJc w:val="left"/>
+      <w:pPr>
+        <w:ind w:left="7536" w:hanging="360"/>
+      </w:pPr>
+      <w:rPr>
+        <w:rFonts w:ascii="Wingdings" w:hAnsi="Wingdings" w:hint="default"/>
+      </w:rPr>
+    </w:lvl>
+  </w:abstractNum>
+  <w:abstractNum w:abstractNumId="26" w15:restartNumberingAfterBreak="0">
     <w:nsid w:val="6C096DC5"/>
     <w:multiLevelType w:val="multilevel"/>
     <w:tmpl w:val="B86EDA92"/>
@@ -6245,7 +6952,7 @@
       </w:rPr>
     </w:lvl>
   </w:abstractNum>
-  <w:abstractNum w:abstractNumId="23" w15:restartNumberingAfterBreak="0">
+  <w:abstractNum w:abstractNumId="27" w15:restartNumberingAfterBreak="0">
     <w:nsid w:val="6D356255"/>
     <w:multiLevelType w:val="multilevel"/>
     <w:tmpl w:val="547C90B8"/>
@@ -6394,7 +7101,7 @@
       </w:rPr>
     </w:lvl>
   </w:abstractNum>
-  <w:abstractNum w:abstractNumId="24" w15:restartNumberingAfterBreak="0">
+  <w:abstractNum w:abstractNumId="28" w15:restartNumberingAfterBreak="0">
     <w:nsid w:val="6D454119"/>
     <w:multiLevelType w:val="multilevel"/>
     <w:tmpl w:val="5894B754"/>
@@ -6507,7 +7214,7 @@
       </w:pPr>
     </w:lvl>
   </w:abstractNum>
-  <w:abstractNum w:abstractNumId="25" w15:restartNumberingAfterBreak="0">
+  <w:abstractNum w:abstractNumId="29" w15:restartNumberingAfterBreak="0">
     <w:nsid w:val="6EA462B5"/>
     <w:multiLevelType w:val="multilevel"/>
     <w:tmpl w:val="046CF402"/>
@@ -6620,7 +7327,7 @@
       </w:pPr>
     </w:lvl>
   </w:abstractNum>
-  <w:abstractNum w:abstractNumId="26" w15:restartNumberingAfterBreak="0">
+  <w:abstractNum w:abstractNumId="30" w15:restartNumberingAfterBreak="0">
     <w:nsid w:val="72CF4E8D"/>
     <w:multiLevelType w:val="multilevel"/>
     <w:tmpl w:val="67187A1A"/>
@@ -6733,7 +7440,7 @@
       </w:pPr>
     </w:lvl>
   </w:abstractNum>
-  <w:abstractNum w:abstractNumId="27" w15:restartNumberingAfterBreak="0">
+  <w:abstractNum w:abstractNumId="31" w15:restartNumberingAfterBreak="0">
     <w:nsid w:val="79D950BA"/>
     <w:multiLevelType w:val="multilevel"/>
     <w:tmpl w:val="7A522598"/>
@@ -6847,10 +7554,10 @@
     </w:lvl>
   </w:abstractNum>
   <w:num w:numId="1">
-    <w:abstractNumId w:val="10"/>
+    <w:abstractNumId w:val="12"/>
   </w:num>
   <w:num w:numId="2">
-    <w:abstractNumId w:val="2"/>
+    <w:abstractNumId w:val="4"/>
     <w:lvlOverride w:ilvl="0">
       <w:lvl w:ilvl="0">
         <w:numFmt w:val="decimal"/>
@@ -6860,10 +7567,10 @@
     </w:lvlOverride>
   </w:num>
   <w:num w:numId="3">
-    <w:abstractNumId w:val="19"/>
+    <w:abstractNumId w:val="21"/>
   </w:num>
   <w:num w:numId="4">
-    <w:abstractNumId w:val="19"/>
+    <w:abstractNumId w:val="21"/>
     <w:lvlOverride w:ilvl="1">
       <w:lvl w:ilvl="1">
         <w:numFmt w:val="bullet"/>
@@ -6883,7 +7590,7 @@
     </w:lvlOverride>
   </w:num>
   <w:num w:numId="5">
-    <w:abstractNumId w:val="26"/>
+    <w:abstractNumId w:val="30"/>
     <w:lvlOverride w:ilvl="0">
       <w:lvl w:ilvl="0">
         <w:numFmt w:val="decimal"/>
@@ -6893,22 +7600,22 @@
     </w:lvlOverride>
   </w:num>
   <w:num w:numId="6">
-    <w:abstractNumId w:val="22"/>
+    <w:abstractNumId w:val="26"/>
   </w:num>
   <w:num w:numId="7">
-    <w:abstractNumId w:val="16"/>
+    <w:abstractNumId w:val="18"/>
   </w:num>
   <w:num w:numId="8">
-    <w:abstractNumId w:val="17"/>
+    <w:abstractNumId w:val="19"/>
   </w:num>
   <w:num w:numId="9">
-    <w:abstractNumId w:val="12"/>
+    <w:abstractNumId w:val="14"/>
   </w:num>
   <w:num w:numId="10">
-    <w:abstractNumId w:val="8"/>
+    <w:abstractNumId w:val="10"/>
   </w:num>
   <w:num w:numId="11">
-    <w:abstractNumId w:val="27"/>
+    <w:abstractNumId w:val="31"/>
     <w:lvlOverride w:ilvl="0">
       <w:lvl w:ilvl="0">
         <w:numFmt w:val="decimal"/>
@@ -6918,13 +7625,13 @@
     </w:lvlOverride>
   </w:num>
   <w:num w:numId="12">
+    <w:abstractNumId w:val="13"/>
+  </w:num>
+  <w:num w:numId="13">
     <w:abstractNumId w:val="11"/>
   </w:num>
-  <w:num w:numId="13">
-    <w:abstractNumId w:val="9"/>
-  </w:num>
   <w:num w:numId="14">
-    <w:abstractNumId w:val="24"/>
+    <w:abstractNumId w:val="28"/>
     <w:lvlOverride w:ilvl="0">
       <w:lvl w:ilvl="0">
         <w:numFmt w:val="decimal"/>
@@ -6934,13 +7641,13 @@
     </w:lvlOverride>
   </w:num>
   <w:num w:numId="15">
-    <w:abstractNumId w:val="18"/>
+    <w:abstractNumId w:val="20"/>
   </w:num>
   <w:num w:numId="16">
-    <w:abstractNumId w:val="0"/>
+    <w:abstractNumId w:val="1"/>
   </w:num>
   <w:num w:numId="17">
-    <w:abstractNumId w:val="25"/>
+    <w:abstractNumId w:val="29"/>
     <w:lvlOverride w:ilvl="0">
       <w:lvl w:ilvl="0">
         <w:numFmt w:val="decimal"/>
@@ -6950,40 +7657,52 @@
     </w:lvlOverride>
   </w:num>
   <w:num w:numId="18">
+    <w:abstractNumId w:val="17"/>
+  </w:num>
+  <w:num w:numId="19">
     <w:abstractNumId w:val="15"/>
   </w:num>
-  <w:num w:numId="19">
-    <w:abstractNumId w:val="13"/>
-  </w:num>
   <w:num w:numId="20">
-    <w:abstractNumId w:val="21"/>
+    <w:abstractNumId w:val="24"/>
   </w:num>
   <w:num w:numId="21">
-    <w:abstractNumId w:val="4"/>
+    <w:abstractNumId w:val="6"/>
   </w:num>
   <w:num w:numId="22">
-    <w:abstractNumId w:val="14"/>
+    <w:abstractNumId w:val="16"/>
   </w:num>
   <w:num w:numId="23">
+    <w:abstractNumId w:val="5"/>
+  </w:num>
+  <w:num w:numId="24">
+    <w:abstractNumId w:val="8"/>
+  </w:num>
+  <w:num w:numId="25">
+    <w:abstractNumId w:val="9"/>
+  </w:num>
+  <w:num w:numId="26">
+    <w:abstractNumId w:val="2"/>
+  </w:num>
+  <w:num w:numId="27">
+    <w:abstractNumId w:val="27"/>
+  </w:num>
+  <w:num w:numId="28">
+    <w:abstractNumId w:val="23"/>
+  </w:num>
+  <w:num w:numId="29">
+    <w:abstractNumId w:val="7"/>
+  </w:num>
+  <w:num w:numId="30">
     <w:abstractNumId w:val="3"/>
   </w:num>
-  <w:num w:numId="24">
-    <w:abstractNumId w:val="6"/>
+  <w:num w:numId="31">
+    <w:abstractNumId w:val="0"/>
   </w:num>
-  <w:num w:numId="25">
-    <w:abstractNumId w:val="7"/>
+  <w:num w:numId="32">
+    <w:abstractNumId w:val="25"/>
   </w:num>
-  <w:num w:numId="26">
-    <w:abstractNumId w:val="1"/>
-  </w:num>
-  <w:num w:numId="27">
-    <w:abstractNumId w:val="23"/>
-  </w:num>
-  <w:num w:numId="28">
-    <w:abstractNumId w:val="20"/>
-  </w:num>
-  <w:num w:numId="29">
-    <w:abstractNumId w:val="5"/>
+  <w:num w:numId="33">
+    <w:abstractNumId w:val="22"/>
   </w:num>
 </w:numbering>
 </file>
@@ -7776,10 +8495,22 @@
 </CoverPageProperties>
 </file>
 
+<file path=customXml/item2.xml><?xml version="1.0" encoding="utf-8"?>
+<b:Sources xmlns:b="http://schemas.openxmlformats.org/officeDocument/2006/bibliography" xmlns="http://schemas.openxmlformats.org/officeDocument/2006/bibliography" SelectedStyle="\APASixthEditionOfficeOnline.xsl" StyleName="APA" Version="6"/>
+</file>
+
 <file path=customXml/itemProps1.xml><?xml version="1.0" encoding="utf-8"?>
 <ds:datastoreItem xmlns:ds="http://schemas.openxmlformats.org/officeDocument/2006/customXml" ds:itemID="{55AF091B-3C7A-41E3-B477-F2FDAA23CFDA}">
   <ds:schemaRefs>
     <ds:schemaRef ds:uri="http://schemas.microsoft.com/office/2006/coverPageProps"/>
   </ds:schemaRefs>
 </ds:datastoreItem>
+</file>
+
+<file path=customXml/itemProps2.xml><?xml version="1.0" encoding="utf-8"?>
+<ds:datastoreItem xmlns:ds="http://schemas.openxmlformats.org/officeDocument/2006/customXml" ds:itemID="{6018D177-EE10-4D39-A4C2-2852C09F0032}">
+  <ds:schemaRefs>
+    <ds:schemaRef ds:uri="http://schemas.openxmlformats.org/officeDocument/2006/bibliography"/>
+  </ds:schemaRefs>
+</ds:datastoreItem>
 </file>
</xml_diff>